<commit_message>
02 Criando a aplicação
</commit_message>
<xml_diff>
--- a/2023/02_api_rest_node.docx
+++ b/2023/02_api_rest_node.docx
@@ -7,7 +7,6 @@
         <w:rPr>
           <w:b/>
           <w:bCs/>
-          <w:lang w:val="en-US"/>
         </w:rPr>
       </w:pPr>
       <w:r>
@@ -15,7 +14,6 @@
           <w:b/>
           <w:bCs/>
           <w:highlight w:val="green"/>
-          <w:lang w:val="en-US"/>
         </w:rPr>
         <w:t>API REST</w:t>
       </w:r>
@@ -24,21 +22,14 @@
           <w:b/>
           <w:bCs/>
           <w:highlight w:val="green"/>
-          <w:lang w:val="en-US"/>
         </w:rPr>
         <w:t xml:space="preserve"> NODE JS</w:t>
       </w:r>
     </w:p>
     <w:p>
-      <w:pPr>
-        <w:rPr>
-          <w:lang w:val="en-US"/>
-        </w:rPr>
-      </w:pPr>
       <w:r>
         <w:rPr>
           <w:highlight w:val="cyan"/>
-          <w:lang w:val="en-US"/>
         </w:rPr>
         <w:t>01 – Entendendo o typescript</w:t>
       </w:r>
@@ -60,10 +51,42 @@
         <w:rPr>
           <w:u w:val="single"/>
         </w:rPr>
-        <w:t>npx tsc –init</w:t>
-      </w:r>
-      <w:r>
-        <w:t xml:space="preserve"> para criar o arquivo tsconfig.json </w:t>
+        <w:t xml:space="preserve">npx </w:t>
+      </w:r>
+      <w:proofErr w:type="spellStart"/>
+      <w:r>
+        <w:rPr>
+          <w:u w:val="single"/>
+        </w:rPr>
+        <w:t>tsc</w:t>
+      </w:r>
+      <w:proofErr w:type="spellEnd"/>
+      <w:r>
+        <w:rPr>
+          <w:u w:val="single"/>
+        </w:rPr>
+        <w:t xml:space="preserve"> –</w:t>
+      </w:r>
+      <w:proofErr w:type="spellStart"/>
+      <w:r>
+        <w:rPr>
+          <w:u w:val="single"/>
+        </w:rPr>
+        <w:t>init</w:t>
+      </w:r>
+      <w:proofErr w:type="spellEnd"/>
+      <w:r>
+        <w:t xml:space="preserve"> para criar o arquivo </w:t>
+      </w:r>
+      <w:proofErr w:type="spellStart"/>
+      <w:proofErr w:type="gramStart"/>
+      <w:r>
+        <w:t>tsconfig.json</w:t>
+      </w:r>
+      <w:proofErr w:type="spellEnd"/>
+      <w:proofErr w:type="gramEnd"/>
+      <w:r>
+        <w:t xml:space="preserve"> </w:t>
       </w:r>
       <w:r>
         <w:t>e colocar o target para 2020</w:t>
@@ -71,6 +94,9 @@
     </w:p>
     <w:p>
       <w:r>
+        <w:rPr>
+          <w:noProof/>
+        </w:rPr>
         <w:drawing>
           <wp:inline distT="0" distB="0" distL="0" distR="0" wp14:anchorId="120DEB68" wp14:editId="4EAE9EBC">
             <wp:extent cx="5400040" cy="986155"/>
@@ -116,11 +142,36 @@
         <w:rPr>
           <w:u w:val="single"/>
         </w:rPr>
-        <w:t>npx tsc src/index.ts</w:t>
-      </w:r>
+        <w:t xml:space="preserve">npx </w:t>
+      </w:r>
+      <w:proofErr w:type="spellStart"/>
+      <w:r>
+        <w:rPr>
+          <w:u w:val="single"/>
+        </w:rPr>
+        <w:t>tsc</w:t>
+      </w:r>
+      <w:proofErr w:type="spellEnd"/>
+      <w:r>
+        <w:rPr>
+          <w:u w:val="single"/>
+        </w:rPr>
+        <w:t xml:space="preserve"> src/</w:t>
+      </w:r>
+      <w:proofErr w:type="spellStart"/>
+      <w:r>
+        <w:rPr>
+          <w:u w:val="single"/>
+        </w:rPr>
+        <w:t>index.ts</w:t>
+      </w:r>
+      <w:proofErr w:type="spellEnd"/>
     </w:p>
     <w:p>
       <w:r>
+        <w:rPr>
+          <w:noProof/>
+        </w:rPr>
         <w:drawing>
           <wp:inline distT="0" distB="0" distL="0" distR="0" wp14:anchorId="4B184691" wp14:editId="215F8CF0">
             <wp:extent cx="5400040" cy="1912620"/>
@@ -157,9 +208,180 @@
           </wp:inline>
         </w:drawing>
       </w:r>
+    </w:p>
+    <w:p>
+      <w:r>
+        <w:rPr>
+          <w:highlight w:val="cyan"/>
+        </w:rPr>
+        <w:t>02 – Criando a aplicação</w:t>
+      </w:r>
+    </w:p>
+    <w:p>
+      <w:r>
+        <w:t xml:space="preserve">Instalar </w:t>
+      </w:r>
+      <w:r>
+        <w:rPr>
+          <w:u w:val="single"/>
+        </w:rPr>
+        <w:t xml:space="preserve">npm i </w:t>
+      </w:r>
+      <w:proofErr w:type="spellStart"/>
+      <w:r>
+        <w:rPr>
+          <w:u w:val="single"/>
+        </w:rPr>
+        <w:t>fastify</w:t>
+      </w:r>
+      <w:proofErr w:type="spellEnd"/>
+      <w:r>
+        <w:t xml:space="preserve"> </w:t>
+      </w:r>
+      <w:r>
+        <w:t xml:space="preserve">e também instalar </w:t>
+      </w:r>
+      <w:r>
+        <w:rPr>
+          <w:u w:val="single"/>
+        </w:rPr>
+        <w:t xml:space="preserve">npm </w:t>
+      </w:r>
+      <w:proofErr w:type="spellStart"/>
+      <w:r>
+        <w:rPr>
+          <w:u w:val="single"/>
+        </w:rPr>
+        <w:t>install</w:t>
+      </w:r>
+      <w:proofErr w:type="spellEnd"/>
+      <w:r>
+        <w:rPr>
+          <w:u w:val="single"/>
+        </w:rPr>
+        <w:t xml:space="preserve"> -D @</w:t>
+      </w:r>
+      <w:proofErr w:type="spellStart"/>
+      <w:r>
+        <w:rPr>
+          <w:u w:val="single"/>
+        </w:rPr>
+        <w:t>types</w:t>
+      </w:r>
+      <w:proofErr w:type="spellEnd"/>
+      <w:r>
+        <w:rPr>
+          <w:u w:val="single"/>
+        </w:rPr>
+        <w:t>/node</w:t>
+      </w:r>
+      <w:r>
+        <w:t xml:space="preserve"> e </w:t>
+      </w:r>
+      <w:r>
+        <w:rPr>
+          <w:u w:val="single"/>
+        </w:rPr>
+        <w:t xml:space="preserve">npm </w:t>
+      </w:r>
+      <w:proofErr w:type="spellStart"/>
+      <w:r>
+        <w:rPr>
+          <w:u w:val="single"/>
+        </w:rPr>
+        <w:t>install</w:t>
+      </w:r>
+      <w:proofErr w:type="spellEnd"/>
+      <w:r>
+        <w:rPr>
+          <w:u w:val="single"/>
+        </w:rPr>
+        <w:t xml:space="preserve"> tsx -D</w:t>
+      </w:r>
+    </w:p>
+    <w:p>
+      <w:r>
+        <w:drawing>
+          <wp:inline distT="0" distB="0" distL="0" distR="0" wp14:anchorId="4B40FB5C" wp14:editId="369BC409">
+            <wp:extent cx="5400040" cy="2157095"/>
+            <wp:effectExtent l="0" t="0" r="0" b="0"/>
+            <wp:docPr id="3" name="Imagem 3"/>
+            <wp:cNvGraphicFramePr>
+              <a:graphicFrameLocks xmlns:a="http://schemas.openxmlformats.org/drawingml/2006/main" noChangeAspect="1"/>
+            </wp:cNvGraphicFramePr>
+            <a:graphic xmlns:a="http://schemas.openxmlformats.org/drawingml/2006/main">
+              <a:graphicData uri="http://schemas.openxmlformats.org/drawingml/2006/picture">
+                <pic:pic xmlns:pic="http://schemas.openxmlformats.org/drawingml/2006/picture">
+                  <pic:nvPicPr>
+                    <pic:cNvPr id="1" name=""/>
+                    <pic:cNvPicPr/>
+                  </pic:nvPicPr>
+                  <pic:blipFill>
+                    <a:blip r:embed="rId6"/>
+                    <a:stretch>
+                      <a:fillRect/>
+                    </a:stretch>
+                  </pic:blipFill>
+                  <pic:spPr>
+                    <a:xfrm>
+                      <a:off x="0" y="0"/>
+                      <a:ext cx="5400040" cy="2157095"/>
+                    </a:xfrm>
+                    <a:prstGeom prst="rect">
+                      <a:avLst/>
+                    </a:prstGeom>
+                  </pic:spPr>
+                </pic:pic>
+              </a:graphicData>
+            </a:graphic>
+          </wp:inline>
+        </w:drawing>
+      </w:r>
+    </w:p>
+    <w:p>
+      <w:r>
+        <w:drawing>
+          <wp:inline distT="0" distB="0" distL="0" distR="0" wp14:anchorId="58B837A0" wp14:editId="2E3ADBEE">
+            <wp:extent cx="4525006" cy="1448002"/>
+            <wp:effectExtent l="0" t="0" r="9525" b="0"/>
+            <wp:docPr id="4" name="Imagem 4"/>
+            <wp:cNvGraphicFramePr>
+              <a:graphicFrameLocks xmlns:a="http://schemas.openxmlformats.org/drawingml/2006/main" noChangeAspect="1"/>
+            </wp:cNvGraphicFramePr>
+            <a:graphic xmlns:a="http://schemas.openxmlformats.org/drawingml/2006/main">
+              <a:graphicData uri="http://schemas.openxmlformats.org/drawingml/2006/picture">
+                <pic:pic xmlns:pic="http://schemas.openxmlformats.org/drawingml/2006/picture">
+                  <pic:nvPicPr>
+                    <pic:cNvPr id="1" name=""/>
+                    <pic:cNvPicPr/>
+                  </pic:nvPicPr>
+                  <pic:blipFill>
+                    <a:blip r:embed="rId7"/>
+                    <a:stretch>
+                      <a:fillRect/>
+                    </a:stretch>
+                  </pic:blipFill>
+                  <pic:spPr>
+                    <a:xfrm>
+                      <a:off x="0" y="0"/>
+                      <a:ext cx="4525006" cy="1448002"/>
+                    </a:xfrm>
+                    <a:prstGeom prst="rect">
+                      <a:avLst/>
+                    </a:prstGeom>
+                  </pic:spPr>
+                </pic:pic>
+              </a:graphicData>
+            </a:graphic>
+          </wp:inline>
+        </w:drawing>
+      </w:r>
+    </w:p>
+    <w:p>
       <w:bookmarkStart w:id="0" w:name="_GoBack"/>
       <w:bookmarkEnd w:id="0"/>
     </w:p>
+    <w:p/>
     <w:sectPr>
       <w:pgSz w:w="11906" w:h="16838"/>
       <w:pgMar w:top="1417" w:right="1701" w:bottom="1417" w:left="1701" w:header="708" w:footer="708" w:gutter="0"/>

</xml_diff>

<commit_message>
03 Configurando o knex
</commit_message>
<xml_diff>
--- a/2023/02_api_rest_node.docx
+++ b/2023/02_api_rest_node.docx
@@ -378,10 +378,123 @@
       </w:r>
     </w:p>
     <w:p>
+      <w:r>
+        <w:rPr>
+          <w:highlight w:val="cyan"/>
+        </w:rPr>
+        <w:lastRenderedPageBreak/>
+        <w:t xml:space="preserve">03 – </w:t>
+      </w:r>
+      <w:r>
+        <w:rPr>
+          <w:highlight w:val="cyan"/>
+        </w:rPr>
+        <w:t xml:space="preserve">Configurando o </w:t>
+      </w:r>
+      <w:proofErr w:type="spellStart"/>
+      <w:r>
+        <w:rPr>
+          <w:highlight w:val="cyan"/>
+        </w:rPr>
+        <w:t>knex</w:t>
+      </w:r>
+      <w:proofErr w:type="spellEnd"/>
+    </w:p>
+    <w:p>
+      <w:pPr>
+        <w:rPr>
+          <w:u w:val="single"/>
+        </w:rPr>
+      </w:pPr>
+      <w:r>
+        <w:t xml:space="preserve">Instando o </w:t>
+      </w:r>
+      <w:proofErr w:type="spellStart"/>
+      <w:r>
+        <w:t>knex</w:t>
+      </w:r>
+      <w:proofErr w:type="spellEnd"/>
+      <w:r>
+        <w:t xml:space="preserve"> </w:t>
+      </w:r>
+      <w:r>
+        <w:rPr>
+          <w:u w:val="single"/>
+        </w:rPr>
+        <w:t xml:space="preserve">npm </w:t>
+      </w:r>
+      <w:proofErr w:type="spellStart"/>
+      <w:r>
+        <w:rPr>
+          <w:u w:val="single"/>
+        </w:rPr>
+        <w:t>install</w:t>
+      </w:r>
+      <w:proofErr w:type="spellEnd"/>
+      <w:r>
+        <w:rPr>
+          <w:u w:val="single"/>
+        </w:rPr>
+        <w:t xml:space="preserve"> </w:t>
+      </w:r>
+      <w:proofErr w:type="spellStart"/>
+      <w:r>
+        <w:rPr>
+          <w:u w:val="single"/>
+        </w:rPr>
+        <w:t>knex</w:t>
+      </w:r>
+      <w:proofErr w:type="spellEnd"/>
+      <w:r>
+        <w:rPr>
+          <w:u w:val="single"/>
+        </w:rPr>
+        <w:t xml:space="preserve"> sqlite3</w:t>
+      </w:r>
+    </w:p>
+    <w:p>
+      <w:r>
+        <w:drawing>
+          <wp:inline distT="0" distB="0" distL="0" distR="0" wp14:anchorId="21B96434" wp14:editId="677393C0">
+            <wp:extent cx="5400040" cy="1778635"/>
+            <wp:effectExtent l="0" t="0" r="0" b="0"/>
+            <wp:docPr id="5" name="Imagem 5"/>
+            <wp:cNvGraphicFramePr>
+              <a:graphicFrameLocks xmlns:a="http://schemas.openxmlformats.org/drawingml/2006/main" noChangeAspect="1"/>
+            </wp:cNvGraphicFramePr>
+            <a:graphic xmlns:a="http://schemas.openxmlformats.org/drawingml/2006/main">
+              <a:graphicData uri="http://schemas.openxmlformats.org/drawingml/2006/picture">
+                <pic:pic xmlns:pic="http://schemas.openxmlformats.org/drawingml/2006/picture">
+                  <pic:nvPicPr>
+                    <pic:cNvPr id="1" name=""/>
+                    <pic:cNvPicPr/>
+                  </pic:nvPicPr>
+                  <pic:blipFill>
+                    <a:blip r:embed="rId8"/>
+                    <a:stretch>
+                      <a:fillRect/>
+                    </a:stretch>
+                  </pic:blipFill>
+                  <pic:spPr>
+                    <a:xfrm>
+                      <a:off x="0" y="0"/>
+                      <a:ext cx="5400040" cy="1778635"/>
+                    </a:xfrm>
+                    <a:prstGeom prst="rect">
+                      <a:avLst/>
+                    </a:prstGeom>
+                  </pic:spPr>
+                </pic:pic>
+              </a:graphicData>
+            </a:graphic>
+          </wp:inline>
+        </w:drawing>
+      </w:r>
+    </w:p>
+    <w:p>
       <w:bookmarkStart w:id="0" w:name="_GoBack"/>
       <w:bookmarkEnd w:id="0"/>
     </w:p>
-    <w:p/>
     <w:sectPr>
       <w:pgSz w:w="11906" w:h="16838"/>
       <w:pgMar w:top="1417" w:right="1701" w:bottom="1417" w:left="1701" w:header="708" w:footer="708" w:gutter="0"/>

</xml_diff>

<commit_message>
04 Criando primeira migration
</commit_message>
<xml_diff>
--- a/2023/02_api_rest_node.docx
+++ b/2023/02_api_rest_node.docx
@@ -51,42 +51,10 @@
         <w:rPr>
           <w:u w:val="single"/>
         </w:rPr>
-        <w:t xml:space="preserve">npx </w:t>
-      </w:r>
-      <w:proofErr w:type="spellStart"/>
-      <w:r>
-        <w:rPr>
-          <w:u w:val="single"/>
-        </w:rPr>
-        <w:t>tsc</w:t>
-      </w:r>
-      <w:proofErr w:type="spellEnd"/>
-      <w:r>
-        <w:rPr>
-          <w:u w:val="single"/>
-        </w:rPr>
-        <w:t xml:space="preserve"> –</w:t>
-      </w:r>
-      <w:proofErr w:type="spellStart"/>
-      <w:r>
-        <w:rPr>
-          <w:u w:val="single"/>
-        </w:rPr>
-        <w:t>init</w:t>
-      </w:r>
-      <w:proofErr w:type="spellEnd"/>
-      <w:r>
-        <w:t xml:space="preserve"> para criar o arquivo </w:t>
-      </w:r>
-      <w:proofErr w:type="spellStart"/>
-      <w:proofErr w:type="gramStart"/>
-      <w:r>
-        <w:t>tsconfig.json</w:t>
-      </w:r>
-      <w:proofErr w:type="spellEnd"/>
-      <w:proofErr w:type="gramEnd"/>
-      <w:r>
-        <w:t xml:space="preserve"> </w:t>
+        <w:t>npx tsc –init</w:t>
+      </w:r>
+      <w:r>
+        <w:t xml:space="preserve"> para criar o arquivo tsconfig.json </w:t>
       </w:r>
       <w:r>
         <w:t>e colocar o target para 2020</w:t>
@@ -142,30 +110,8 @@
         <w:rPr>
           <w:u w:val="single"/>
         </w:rPr>
-        <w:t xml:space="preserve">npx </w:t>
-      </w:r>
-      <w:proofErr w:type="spellStart"/>
-      <w:r>
-        <w:rPr>
-          <w:u w:val="single"/>
-        </w:rPr>
-        <w:t>tsc</w:t>
-      </w:r>
-      <w:proofErr w:type="spellEnd"/>
-      <w:r>
-        <w:rPr>
-          <w:u w:val="single"/>
-        </w:rPr>
-        <w:t xml:space="preserve"> src/</w:t>
-      </w:r>
-      <w:proofErr w:type="spellStart"/>
-      <w:r>
-        <w:rPr>
-          <w:u w:val="single"/>
-        </w:rPr>
-        <w:t>index.ts</w:t>
-      </w:r>
-      <w:proofErr w:type="spellEnd"/>
+        <w:t>npx tsc src/index.ts</w:t>
+      </w:r>
     </w:p>
     <w:p>
       <w:r>
@@ -225,16 +171,8 @@
         <w:rPr>
           <w:u w:val="single"/>
         </w:rPr>
-        <w:t xml:space="preserve">npm i </w:t>
-      </w:r>
-      <w:proofErr w:type="spellStart"/>
-      <w:r>
-        <w:rPr>
-          <w:u w:val="single"/>
-        </w:rPr>
-        <w:t>fastify</w:t>
-      </w:r>
-      <w:proofErr w:type="spellEnd"/>
+        <w:t>npm i fastify</w:t>
+      </w:r>
       <w:r>
         <w:t xml:space="preserve"> </w:t>
       </w:r>
@@ -245,35 +183,7 @@
         <w:rPr>
           <w:u w:val="single"/>
         </w:rPr>
-        <w:t xml:space="preserve">npm </w:t>
-      </w:r>
-      <w:proofErr w:type="spellStart"/>
-      <w:r>
-        <w:rPr>
-          <w:u w:val="single"/>
-        </w:rPr>
-        <w:t>install</w:t>
-      </w:r>
-      <w:proofErr w:type="spellEnd"/>
-      <w:r>
-        <w:rPr>
-          <w:u w:val="single"/>
-        </w:rPr>
-        <w:t xml:space="preserve"> -D @</w:t>
-      </w:r>
-      <w:proofErr w:type="spellStart"/>
-      <w:r>
-        <w:rPr>
-          <w:u w:val="single"/>
-        </w:rPr>
-        <w:t>types</w:t>
-      </w:r>
-      <w:proofErr w:type="spellEnd"/>
-      <w:r>
-        <w:rPr>
-          <w:u w:val="single"/>
-        </w:rPr>
-        <w:t>/node</w:t>
+        <w:t>npm install -D @types/node</w:t>
       </w:r>
       <w:r>
         <w:t xml:space="preserve"> e </w:t>
@@ -282,21 +192,7 @@
         <w:rPr>
           <w:u w:val="single"/>
         </w:rPr>
-        <w:t xml:space="preserve">npm </w:t>
-      </w:r>
-      <w:proofErr w:type="spellStart"/>
-      <w:r>
-        <w:rPr>
-          <w:u w:val="single"/>
-        </w:rPr>
-        <w:t>install</w:t>
-      </w:r>
-      <w:proofErr w:type="spellEnd"/>
-      <w:r>
-        <w:rPr>
-          <w:u w:val="single"/>
-        </w:rPr>
-        <w:t xml:space="preserve"> tsx -D</w:t>
+        <w:t>npm install tsx -D</w:t>
       </w:r>
     </w:p>
     <w:p>
@@ -389,16 +285,8 @@
         <w:rPr>
           <w:highlight w:val="cyan"/>
         </w:rPr>
-        <w:t xml:space="preserve">Configurando o </w:t>
-      </w:r>
-      <w:proofErr w:type="spellStart"/>
-      <w:r>
-        <w:rPr>
-          <w:highlight w:val="cyan"/>
-        </w:rPr>
-        <w:t>knex</w:t>
-      </w:r>
-      <w:proofErr w:type="spellEnd"/>
+        <w:t>Configurando o knex</w:t>
+      </w:r>
     </w:p>
     <w:p>
       <w:pPr>
@@ -407,49 +295,13 @@
         </w:rPr>
       </w:pPr>
       <w:r>
-        <w:t xml:space="preserve">Instando o </w:t>
-      </w:r>
-      <w:proofErr w:type="spellStart"/>
-      <w:r>
-        <w:t>knex</w:t>
-      </w:r>
-      <w:proofErr w:type="spellEnd"/>
-      <w:r>
-        <w:t xml:space="preserve"> </w:t>
-      </w:r>
-      <w:r>
-        <w:rPr>
-          <w:u w:val="single"/>
-        </w:rPr>
-        <w:t xml:space="preserve">npm </w:t>
-      </w:r>
-      <w:proofErr w:type="spellStart"/>
-      <w:r>
-        <w:rPr>
-          <w:u w:val="single"/>
-        </w:rPr>
-        <w:t>install</w:t>
-      </w:r>
-      <w:proofErr w:type="spellEnd"/>
-      <w:r>
-        <w:rPr>
-          <w:u w:val="single"/>
-        </w:rPr>
-        <w:t xml:space="preserve"> </w:t>
-      </w:r>
-      <w:proofErr w:type="spellStart"/>
-      <w:r>
-        <w:rPr>
-          <w:u w:val="single"/>
-        </w:rPr>
-        <w:t>knex</w:t>
-      </w:r>
-      <w:proofErr w:type="spellEnd"/>
-      <w:r>
-        <w:rPr>
-          <w:u w:val="single"/>
-        </w:rPr>
-        <w:t xml:space="preserve"> sqlite3</w:t>
+        <w:t xml:space="preserve">Instando o knex </w:t>
+      </w:r>
+      <w:r>
+        <w:rPr>
+          <w:u w:val="single"/>
+        </w:rPr>
+        <w:t>npm install knex sqlite3</w:t>
       </w:r>
     </w:p>
     <w:p>
@@ -492,9 +344,180 @@
       </w:r>
     </w:p>
     <w:p>
+      <w:r>
+        <w:rPr>
+          <w:highlight w:val="cyan"/>
+        </w:rPr>
+        <w:t>04 – Criando primeira migration</w:t>
+      </w:r>
+    </w:p>
+    <w:p>
+      <w:r>
+        <w:t xml:space="preserve">Instalar </w:t>
+      </w:r>
+      <w:r>
+        <w:rPr>
+          <w:u w:val="single"/>
+        </w:rPr>
+        <w:t>npm install -g knex</w:t>
+      </w:r>
+    </w:p>
+    <w:p>
+      <w:r>
+        <w:drawing>
+          <wp:inline distT="0" distB="0" distL="0" distR="0" wp14:anchorId="7F7AE789" wp14:editId="185343D7">
+            <wp:extent cx="5400040" cy="2466340"/>
+            <wp:effectExtent l="0" t="0" r="0" b="0"/>
+            <wp:docPr id="8" name="Imagem 8"/>
+            <wp:cNvGraphicFramePr>
+              <a:graphicFrameLocks xmlns:a="http://schemas.openxmlformats.org/drawingml/2006/main" noChangeAspect="1"/>
+            </wp:cNvGraphicFramePr>
+            <a:graphic xmlns:a="http://schemas.openxmlformats.org/drawingml/2006/main">
+              <a:graphicData uri="http://schemas.openxmlformats.org/drawingml/2006/picture">
+                <pic:pic xmlns:pic="http://schemas.openxmlformats.org/drawingml/2006/picture">
+                  <pic:nvPicPr>
+                    <pic:cNvPr id="1" name=""/>
+                    <pic:cNvPicPr/>
+                  </pic:nvPicPr>
+                  <pic:blipFill>
+                    <a:blip r:embed="rId9"/>
+                    <a:stretch>
+                      <a:fillRect/>
+                    </a:stretch>
+                  </pic:blipFill>
+                  <pic:spPr>
+                    <a:xfrm>
+                      <a:off x="0" y="0"/>
+                      <a:ext cx="5400040" cy="2466340"/>
+                    </a:xfrm>
+                    <a:prstGeom prst="rect">
+                      <a:avLst/>
+                    </a:prstGeom>
+                  </pic:spPr>
+                </pic:pic>
+              </a:graphicData>
+            </a:graphic>
+          </wp:inline>
+        </w:drawing>
+      </w:r>
+    </w:p>
+    <w:p>
+      <w:r>
+        <w:drawing>
+          <wp:inline distT="0" distB="0" distL="0" distR="0" wp14:anchorId="7BDDF155" wp14:editId="286E3869">
+            <wp:extent cx="5400040" cy="1590040"/>
+            <wp:effectExtent l="0" t="0" r="0" b="0"/>
+            <wp:docPr id="7" name="Imagem 7"/>
+            <wp:cNvGraphicFramePr>
+              <a:graphicFrameLocks xmlns:a="http://schemas.openxmlformats.org/drawingml/2006/main" noChangeAspect="1"/>
+            </wp:cNvGraphicFramePr>
+            <a:graphic xmlns:a="http://schemas.openxmlformats.org/drawingml/2006/main">
+              <a:graphicData uri="http://schemas.openxmlformats.org/drawingml/2006/picture">
+                <pic:pic xmlns:pic="http://schemas.openxmlformats.org/drawingml/2006/picture">
+                  <pic:nvPicPr>
+                    <pic:cNvPr id="1" name=""/>
+                    <pic:cNvPicPr/>
+                  </pic:nvPicPr>
+                  <pic:blipFill>
+                    <a:blip r:embed="rId10"/>
+                    <a:stretch>
+                      <a:fillRect/>
+                    </a:stretch>
+                  </pic:blipFill>
+                  <pic:spPr>
+                    <a:xfrm>
+                      <a:off x="0" y="0"/>
+                      <a:ext cx="5400040" cy="1590040"/>
+                    </a:xfrm>
+                    <a:prstGeom prst="rect">
+                      <a:avLst/>
+                    </a:prstGeom>
+                  </pic:spPr>
+                </pic:pic>
+              </a:graphicData>
+            </a:graphic>
+          </wp:inline>
+        </w:drawing>
+      </w:r>
+    </w:p>
+    <w:p>
+      <w:r>
+        <w:lastRenderedPageBreak/>
+        <w:drawing>
+          <wp:inline distT="0" distB="0" distL="0" distR="0" wp14:anchorId="429C5838" wp14:editId="02F12D58">
+            <wp:extent cx="5096586" cy="1667108"/>
+            <wp:effectExtent l="0" t="0" r="0" b="9525"/>
+            <wp:docPr id="9" name="Imagem 9"/>
+            <wp:cNvGraphicFramePr>
+              <a:graphicFrameLocks xmlns:a="http://schemas.openxmlformats.org/drawingml/2006/main" noChangeAspect="1"/>
+            </wp:cNvGraphicFramePr>
+            <a:graphic xmlns:a="http://schemas.openxmlformats.org/drawingml/2006/main">
+              <a:graphicData uri="http://schemas.openxmlformats.org/drawingml/2006/picture">
+                <pic:pic xmlns:pic="http://schemas.openxmlformats.org/drawingml/2006/picture">
+                  <pic:nvPicPr>
+                    <pic:cNvPr id="1" name=""/>
+                    <pic:cNvPicPr/>
+                  </pic:nvPicPr>
+                  <pic:blipFill>
+                    <a:blip r:embed="rId11"/>
+                    <a:stretch>
+                      <a:fillRect/>
+                    </a:stretch>
+                  </pic:blipFill>
+                  <pic:spPr>
+                    <a:xfrm>
+                      <a:off x="0" y="0"/>
+                      <a:ext cx="5096586" cy="1667108"/>
+                    </a:xfrm>
+                    <a:prstGeom prst="rect">
+                      <a:avLst/>
+                    </a:prstGeom>
+                  </pic:spPr>
+                </pic:pic>
+              </a:graphicData>
+            </a:graphic>
+          </wp:inline>
+        </w:drawing>
+      </w:r>
       <w:bookmarkStart w:id="0" w:name="_GoBack"/>
       <w:bookmarkEnd w:id="0"/>
     </w:p>
+    <w:p>
+      <w:pPr>
+        <w:rPr>
+          <w:u w:val="single"/>
+        </w:rPr>
+      </w:pPr>
+      <w:r>
+        <w:t xml:space="preserve">Comando para iniciar a migration </w:t>
+      </w:r>
+      <w:r>
+        <w:rPr>
+          <w:u w:val="single"/>
+        </w:rPr>
+        <w:t>np</w:t>
+      </w:r>
+      <w:r>
+        <w:rPr>
+          <w:u w:val="single"/>
+        </w:rPr>
+        <w:t>m run</w:t>
+      </w:r>
+      <w:r>
+        <w:rPr>
+          <w:u w:val="single"/>
+        </w:rPr>
+        <w:t xml:space="preserve"> knex migrate:make</w:t>
+      </w:r>
+      <w:r>
+        <w:rPr>
+          <w:u w:val="single"/>
+        </w:rPr>
+        <w:t xml:space="preserve"> create-documents</w:t>
+      </w:r>
+    </w:p>
+    <w:p/>
+    <w:p/>
     <w:sectPr>
       <w:pgSz w:w="11906" w:h="16838"/>
       <w:pgMar w:top="1417" w:right="1701" w:bottom="1417" w:left="1701" w:header="708" w:footer="708" w:gutter="0"/>

</xml_diff>

<commit_message>
05 Criando tabela de transações
</commit_message>
<xml_diff>
--- a/2023/02_api_rest_node.docx
+++ b/2023/02_api_rest_node.docx
@@ -197,6 +197,9 @@
     </w:p>
     <w:p>
       <w:r>
+        <w:rPr>
+          <w:noProof/>
+        </w:rPr>
         <w:drawing>
           <wp:inline distT="0" distB="0" distL="0" distR="0" wp14:anchorId="4B40FB5C" wp14:editId="369BC409">
             <wp:extent cx="5400040" cy="2157095"/>
@@ -236,6 +239,9 @@
     </w:p>
     <w:p>
       <w:r>
+        <w:rPr>
+          <w:noProof/>
+        </w:rPr>
         <w:drawing>
           <wp:inline distT="0" distB="0" distL="0" distR="0" wp14:anchorId="58B837A0" wp14:editId="2E3ADBEE">
             <wp:extent cx="4525006" cy="1448002"/>
@@ -306,6 +312,9 @@
     </w:p>
     <w:p>
       <w:r>
+        <w:rPr>
+          <w:noProof/>
+        </w:rPr>
         <w:drawing>
           <wp:inline distT="0" distB="0" distL="0" distR="0" wp14:anchorId="21B96434" wp14:editId="677393C0">
             <wp:extent cx="5400040" cy="1778635"/>
@@ -364,6 +373,9 @@
     </w:p>
     <w:p>
       <w:r>
+        <w:rPr>
+          <w:noProof/>
+        </w:rPr>
         <w:drawing>
           <wp:inline distT="0" distB="0" distL="0" distR="0" wp14:anchorId="7F7AE789" wp14:editId="185343D7">
             <wp:extent cx="5400040" cy="2466340"/>
@@ -403,6 +415,9 @@
     </w:p>
     <w:p>
       <w:r>
+        <w:rPr>
+          <w:noProof/>
+        </w:rPr>
         <w:drawing>
           <wp:inline distT="0" distB="0" distL="0" distR="0" wp14:anchorId="7BDDF155" wp14:editId="286E3869">
             <wp:extent cx="5400040" cy="1590040"/>
@@ -442,6 +457,9 @@
     </w:p>
     <w:p>
       <w:r>
+        <w:rPr>
+          <w:noProof/>
+        </w:rPr>
         <w:lastRenderedPageBreak/>
         <w:drawing>
           <wp:inline distT="0" distB="0" distL="0" distR="0" wp14:anchorId="429C5838" wp14:editId="02F12D58">
@@ -479,41 +497,238 @@
           </wp:inline>
         </w:drawing>
       </w:r>
+    </w:p>
+    <w:p>
+      <w:pPr>
+        <w:rPr>
+          <w:u w:val="single"/>
+        </w:rPr>
+      </w:pPr>
+      <w:r>
+        <w:t xml:space="preserve">Comando para iniciar a migration </w:t>
+      </w:r>
+      <w:r>
+        <w:rPr>
+          <w:u w:val="single"/>
+        </w:rPr>
+        <w:t>np</w:t>
+      </w:r>
+      <w:r>
+        <w:rPr>
+          <w:u w:val="single"/>
+        </w:rPr>
+        <w:t>m run</w:t>
+      </w:r>
+      <w:r>
+        <w:rPr>
+          <w:u w:val="single"/>
+        </w:rPr>
+        <w:t xml:space="preserve"> knex migrate:make</w:t>
+      </w:r>
+      <w:r>
+        <w:rPr>
+          <w:u w:val="single"/>
+        </w:rPr>
+        <w:t xml:space="preserve"> create-documents</w:t>
+      </w:r>
+    </w:p>
+    <w:p>
+      <w:r>
+        <w:rPr>
+          <w:highlight w:val="cyan"/>
+        </w:rPr>
+        <w:t xml:space="preserve">05 </w:t>
+      </w:r>
+      <w:r>
+        <w:rPr>
+          <w:highlight w:val="cyan"/>
+        </w:rPr>
+        <w:t xml:space="preserve">- </w:t>
+      </w:r>
+      <w:r>
+        <w:rPr>
+          <w:highlight w:val="cyan"/>
+        </w:rPr>
+        <w:t>Criando tabela de transações</w:t>
+      </w:r>
+    </w:p>
+    <w:p>
+      <w:r>
+        <w:drawing>
+          <wp:inline distT="0" distB="0" distL="0" distR="0" wp14:anchorId="2AD199E7" wp14:editId="54331F89">
+            <wp:extent cx="5400040" cy="2510790"/>
+            <wp:effectExtent l="0" t="0" r="0" b="3810"/>
+            <wp:docPr id="10" name="Imagem 10"/>
+            <wp:cNvGraphicFramePr>
+              <a:graphicFrameLocks xmlns:a="http://schemas.openxmlformats.org/drawingml/2006/main" noChangeAspect="1"/>
+            </wp:cNvGraphicFramePr>
+            <a:graphic xmlns:a="http://schemas.openxmlformats.org/drawingml/2006/main">
+              <a:graphicData uri="http://schemas.openxmlformats.org/drawingml/2006/picture">
+                <pic:pic xmlns:pic="http://schemas.openxmlformats.org/drawingml/2006/picture">
+                  <pic:nvPicPr>
+                    <pic:cNvPr id="1" name=""/>
+                    <pic:cNvPicPr/>
+                  </pic:nvPicPr>
+                  <pic:blipFill>
+                    <a:blip r:embed="rId12"/>
+                    <a:stretch>
+                      <a:fillRect/>
+                    </a:stretch>
+                  </pic:blipFill>
+                  <pic:spPr>
+                    <a:xfrm>
+                      <a:off x="0" y="0"/>
+                      <a:ext cx="5400040" cy="2510790"/>
+                    </a:xfrm>
+                    <a:prstGeom prst="rect">
+                      <a:avLst/>
+                    </a:prstGeom>
+                  </pic:spPr>
+                </pic:pic>
+              </a:graphicData>
+            </a:graphic>
+          </wp:inline>
+        </w:drawing>
+      </w:r>
+    </w:p>
+    <w:p>
+      <w:r>
+        <w:t xml:space="preserve">Depois rodar o comando </w:t>
+      </w:r>
+      <w:r>
+        <w:rPr>
+          <w:u w:val="single"/>
+        </w:rPr>
+        <w:t>npm run knex – migrate:latest</w:t>
+      </w:r>
+      <w:r>
+        <w:t xml:space="preserve"> desfazer a migration </w:t>
+      </w:r>
+      <w:r>
+        <w:rPr>
+          <w:u w:val="single"/>
+        </w:rPr>
+        <w:t>npm run knex – migrate:rollback</w:t>
+      </w:r>
+      <w:r>
+        <w:t xml:space="preserve"> </w:t>
+      </w:r>
+    </w:p>
+    <w:p>
+      <w:r>
+        <w:drawing>
+          <wp:inline distT="0" distB="0" distL="0" distR="0" wp14:anchorId="26E56D3B" wp14:editId="34715529">
+            <wp:extent cx="5400040" cy="2402840"/>
+            <wp:effectExtent l="0" t="0" r="0" b="0"/>
+            <wp:docPr id="11" name="Imagem 11"/>
+            <wp:cNvGraphicFramePr>
+              <a:graphicFrameLocks xmlns:a="http://schemas.openxmlformats.org/drawingml/2006/main" noChangeAspect="1"/>
+            </wp:cNvGraphicFramePr>
+            <a:graphic xmlns:a="http://schemas.openxmlformats.org/drawingml/2006/main">
+              <a:graphicData uri="http://schemas.openxmlformats.org/drawingml/2006/picture">
+                <pic:pic xmlns:pic="http://schemas.openxmlformats.org/drawingml/2006/picture">
+                  <pic:nvPicPr>
+                    <pic:cNvPr id="1" name=""/>
+                    <pic:cNvPicPr/>
+                  </pic:nvPicPr>
+                  <pic:blipFill>
+                    <a:blip r:embed="rId13"/>
+                    <a:stretch>
+                      <a:fillRect/>
+                    </a:stretch>
+                  </pic:blipFill>
+                  <pic:spPr>
+                    <a:xfrm>
+                      <a:off x="0" y="0"/>
+                      <a:ext cx="5400040" cy="2402840"/>
+                    </a:xfrm>
+                    <a:prstGeom prst="rect">
+                      <a:avLst/>
+                    </a:prstGeom>
+                  </pic:spPr>
+                </pic:pic>
+              </a:graphicData>
+            </a:graphic>
+          </wp:inline>
+        </w:drawing>
+      </w:r>
       <w:bookmarkStart w:id="0" w:name="_GoBack"/>
       <w:bookmarkEnd w:id="0"/>
     </w:p>
     <w:p>
-      <w:pPr>
-        <w:rPr>
-          <w:u w:val="single"/>
-        </w:rPr>
-      </w:pPr>
-      <w:r>
-        <w:t xml:space="preserve">Comando para iniciar a migration </w:t>
-      </w:r>
-      <w:r>
-        <w:rPr>
-          <w:u w:val="single"/>
-        </w:rPr>
-        <w:t>np</w:t>
-      </w:r>
-      <w:r>
-        <w:rPr>
-          <w:u w:val="single"/>
-        </w:rPr>
-        <w:t>m run</w:t>
-      </w:r>
-      <w:r>
-        <w:rPr>
-          <w:u w:val="single"/>
-        </w:rPr>
-        <w:t xml:space="preserve"> knex migrate:make</w:t>
-      </w:r>
-      <w:r>
-        <w:rPr>
-          <w:u w:val="single"/>
-        </w:rPr>
-        <w:t xml:space="preserve"> create-documents</w:t>
+      <w:r>
+        <w:t>06</w:t>
+      </w:r>
+    </w:p>
+    <w:p>
+      <w:r>
+        <w:t>07</w:t>
+      </w:r>
+    </w:p>
+    <w:p>
+      <w:r>
+        <w:t>08</w:t>
+      </w:r>
+    </w:p>
+    <w:p>
+      <w:r>
+        <w:lastRenderedPageBreak/>
+        <w:t>09</w:t>
+      </w:r>
+    </w:p>
+    <w:p>
+      <w:r>
+        <w:t>10</w:t>
+      </w:r>
+    </w:p>
+    <w:p>
+      <w:r>
+        <w:t>11</w:t>
+      </w:r>
+    </w:p>
+    <w:p>
+      <w:r>
+        <w:t>12</w:t>
+      </w:r>
+    </w:p>
+    <w:p>
+      <w:r>
+        <w:t>13</w:t>
+      </w:r>
+    </w:p>
+    <w:p>
+      <w:r>
+        <w:t>14</w:t>
+      </w:r>
+    </w:p>
+    <w:p>
+      <w:r>
+        <w:t>15</w:t>
+      </w:r>
+    </w:p>
+    <w:p>
+      <w:r>
+        <w:t>16</w:t>
+      </w:r>
+    </w:p>
+    <w:p>
+      <w:r>
+        <w:t>17</w:t>
+      </w:r>
+    </w:p>
+    <w:p>
+      <w:r>
+        <w:t>18</w:t>
+      </w:r>
+    </w:p>
+    <w:p>
+      <w:r>
+        <w:t>19</w:t>
+      </w:r>
+    </w:p>
+    <w:p>
+      <w:r>
+        <w:t>20</w:t>
       </w:r>
     </w:p>
     <w:p/>

</xml_diff>

<commit_message>
06 Realizando queries com o knex
</commit_message>
<xml_diff>
--- a/2023/02_api_rest_node.docx
+++ b/2023/02_api_rest_node.docx
@@ -652,16 +652,65 @@
           </wp:inline>
         </w:drawing>
       </w:r>
+    </w:p>
+    <w:p>
+      <w:r>
+        <w:rPr>
+          <w:highlight w:val="cyan"/>
+        </w:rPr>
+        <w:t>06</w:t>
+      </w:r>
+      <w:r>
+        <w:rPr>
+          <w:highlight w:val="cyan"/>
+        </w:rPr>
+        <w:t xml:space="preserve"> – Realizando queries com o knex</w:t>
+      </w:r>
+    </w:p>
+    <w:p>
+      <w:r>
+        <w:lastRenderedPageBreak/>
+        <w:drawing>
+          <wp:inline distT="0" distB="0" distL="0" distR="0" wp14:anchorId="16B1C3B0" wp14:editId="685DA967">
+            <wp:extent cx="5400040" cy="3482975"/>
+            <wp:effectExtent l="0" t="0" r="0" b="3175"/>
+            <wp:docPr id="12" name="Imagem 12"/>
+            <wp:cNvGraphicFramePr>
+              <a:graphicFrameLocks xmlns:a="http://schemas.openxmlformats.org/drawingml/2006/main" noChangeAspect="1"/>
+            </wp:cNvGraphicFramePr>
+            <a:graphic xmlns:a="http://schemas.openxmlformats.org/drawingml/2006/main">
+              <a:graphicData uri="http://schemas.openxmlformats.org/drawingml/2006/picture">
+                <pic:pic xmlns:pic="http://schemas.openxmlformats.org/drawingml/2006/picture">
+                  <pic:nvPicPr>
+                    <pic:cNvPr id="1" name=""/>
+                    <pic:cNvPicPr/>
+                  </pic:nvPicPr>
+                  <pic:blipFill>
+                    <a:blip r:embed="rId14"/>
+                    <a:stretch>
+                      <a:fillRect/>
+                    </a:stretch>
+                  </pic:blipFill>
+                  <pic:spPr>
+                    <a:xfrm>
+                      <a:off x="0" y="0"/>
+                      <a:ext cx="5400040" cy="3482975"/>
+                    </a:xfrm>
+                    <a:prstGeom prst="rect">
+                      <a:avLst/>
+                    </a:prstGeom>
+                  </pic:spPr>
+                </pic:pic>
+              </a:graphicData>
+            </a:graphic>
+          </wp:inline>
+        </w:drawing>
+      </w:r>
       <w:bookmarkStart w:id="0" w:name="_GoBack"/>
       <w:bookmarkEnd w:id="0"/>
     </w:p>
     <w:p>
       <w:r>
-        <w:t>06</w:t>
-      </w:r>
-    </w:p>
-    <w:p>
-      <w:r>
         <w:t>07</w:t>
       </w:r>
     </w:p>
@@ -672,7 +721,6 @@
     </w:p>
     <w:p>
       <w:r>
-        <w:lastRenderedPageBreak/>
         <w:t>09</w:t>
       </w:r>
     </w:p>

</xml_diff>

<commit_message>
07 Variáveis de ambiente
</commit_message>
<xml_diff>
--- a/2023/02_api_rest_node.docx
+++ b/2023/02_api_rest_node.docx
@@ -706,13 +706,112 @@
           </wp:inline>
         </w:drawing>
       </w:r>
+    </w:p>
+    <w:p>
+      <w:r>
+        <w:rPr>
+          <w:highlight w:val="cyan"/>
+        </w:rPr>
+        <w:t>07</w:t>
+      </w:r>
+      <w:r>
+        <w:rPr>
+          <w:highlight w:val="cyan"/>
+        </w:rPr>
+        <w:t xml:space="preserve"> – Variáveis de ambiente</w:t>
+      </w:r>
+    </w:p>
+    <w:p>
+      <w:r>
+        <w:t xml:space="preserve">Instalar </w:t>
+      </w:r>
+      <w:r>
+        <w:rPr>
+          <w:u w:val="single"/>
+        </w:rPr>
+        <w:t>npm i dotenv</w:t>
+      </w:r>
+    </w:p>
+    <w:p>
+      <w:r>
+        <w:drawing>
+          <wp:inline distT="0" distB="0" distL="0" distR="0" wp14:anchorId="630F4830" wp14:editId="5CD06707">
+            <wp:extent cx="5400040" cy="2330450"/>
+            <wp:effectExtent l="0" t="0" r="0" b="0"/>
+            <wp:docPr id="13" name="Imagem 13"/>
+            <wp:cNvGraphicFramePr>
+              <a:graphicFrameLocks xmlns:a="http://schemas.openxmlformats.org/drawingml/2006/main" noChangeAspect="1"/>
+            </wp:cNvGraphicFramePr>
+            <a:graphic xmlns:a="http://schemas.openxmlformats.org/drawingml/2006/main">
+              <a:graphicData uri="http://schemas.openxmlformats.org/drawingml/2006/picture">
+                <pic:pic xmlns:pic="http://schemas.openxmlformats.org/drawingml/2006/picture">
+                  <pic:nvPicPr>
+                    <pic:cNvPr id="1" name=""/>
+                    <pic:cNvPicPr/>
+                  </pic:nvPicPr>
+                  <pic:blipFill>
+                    <a:blip r:embed="rId15"/>
+                    <a:stretch>
+                      <a:fillRect/>
+                    </a:stretch>
+                  </pic:blipFill>
+                  <pic:spPr>
+                    <a:xfrm>
+                      <a:off x="0" y="0"/>
+                      <a:ext cx="5400040" cy="2330450"/>
+                    </a:xfrm>
+                    <a:prstGeom prst="rect">
+                      <a:avLst/>
+                    </a:prstGeom>
+                  </pic:spPr>
+                </pic:pic>
+              </a:graphicData>
+            </a:graphic>
+          </wp:inline>
+        </w:drawing>
+      </w:r>
+    </w:p>
+    <w:p>
+      <w:r>
+        <w:lastRenderedPageBreak/>
+        <w:drawing>
+          <wp:inline distT="0" distB="0" distL="0" distR="0" wp14:anchorId="796B884C" wp14:editId="32CD2411">
+            <wp:extent cx="5400040" cy="2631440"/>
+            <wp:effectExtent l="0" t="0" r="0" b="0"/>
+            <wp:docPr id="14" name="Imagem 14"/>
+            <wp:cNvGraphicFramePr>
+              <a:graphicFrameLocks xmlns:a="http://schemas.openxmlformats.org/drawingml/2006/main" noChangeAspect="1"/>
+            </wp:cNvGraphicFramePr>
+            <a:graphic xmlns:a="http://schemas.openxmlformats.org/drawingml/2006/main">
+              <a:graphicData uri="http://schemas.openxmlformats.org/drawingml/2006/picture">
+                <pic:pic xmlns:pic="http://schemas.openxmlformats.org/drawingml/2006/picture">
+                  <pic:nvPicPr>
+                    <pic:cNvPr id="1" name=""/>
+                    <pic:cNvPicPr/>
+                  </pic:nvPicPr>
+                  <pic:blipFill>
+                    <a:blip r:embed="rId16"/>
+                    <a:stretch>
+                      <a:fillRect/>
+                    </a:stretch>
+                  </pic:blipFill>
+                  <pic:spPr>
+                    <a:xfrm>
+                      <a:off x="0" y="0"/>
+                      <a:ext cx="5400040" cy="2631440"/>
+                    </a:xfrm>
+                    <a:prstGeom prst="rect">
+                      <a:avLst/>
+                    </a:prstGeom>
+                  </pic:spPr>
+                </pic:pic>
+              </a:graphicData>
+            </a:graphic>
+          </wp:inline>
+        </w:drawing>
+      </w:r>
       <w:bookmarkStart w:id="0" w:name="_GoBack"/>
       <w:bookmarkEnd w:id="0"/>
-    </w:p>
-    <w:p>
-      <w:r>
-        <w:t>07</w:t>
-      </w:r>
     </w:p>
     <w:p>
       <w:r>

</xml_diff>

<commit_message>
08 Tratando env com zod
</commit_message>
<xml_diff>
--- a/2023/02_api_rest_node.docx
+++ b/2023/02_api_rest_node.docx
@@ -810,21 +810,163 @@
           </wp:inline>
         </w:drawing>
       </w:r>
+    </w:p>
+    <w:p>
+      <w:r>
+        <w:rPr>
+          <w:highlight w:val="cyan"/>
+        </w:rPr>
+        <w:t>08</w:t>
+      </w:r>
+      <w:r>
+        <w:rPr>
+          <w:highlight w:val="cyan"/>
+        </w:rPr>
+        <w:t xml:space="preserve"> -</w:t>
+      </w:r>
+      <w:r>
+        <w:rPr>
+          <w:highlight w:val="cyan"/>
+        </w:rPr>
+        <w:t xml:space="preserve"> Tratando env com zod</w:t>
+      </w:r>
+    </w:p>
+    <w:p>
+      <w:r>
+        <w:t xml:space="preserve">Instalar </w:t>
+      </w:r>
+      <w:r>
+        <w:rPr>
+          <w:u w:val="single"/>
+        </w:rPr>
+        <w:t>npm i zod</w:t>
+      </w:r>
+    </w:p>
+    <w:p>
+      <w:r>
+        <w:drawing>
+          <wp:inline distT="0" distB="0" distL="0" distR="0" wp14:anchorId="1A628B9F" wp14:editId="22D3CFCA">
+            <wp:extent cx="5400040" cy="2110740"/>
+            <wp:effectExtent l="0" t="0" r="0" b="3810"/>
+            <wp:docPr id="15" name="Imagem 15"/>
+            <wp:cNvGraphicFramePr>
+              <a:graphicFrameLocks xmlns:a="http://schemas.openxmlformats.org/drawingml/2006/main" noChangeAspect="1"/>
+            </wp:cNvGraphicFramePr>
+            <a:graphic xmlns:a="http://schemas.openxmlformats.org/drawingml/2006/main">
+              <a:graphicData uri="http://schemas.openxmlformats.org/drawingml/2006/picture">
+                <pic:pic xmlns:pic="http://schemas.openxmlformats.org/drawingml/2006/picture">
+                  <pic:nvPicPr>
+                    <pic:cNvPr id="1" name=""/>
+                    <pic:cNvPicPr/>
+                  </pic:nvPicPr>
+                  <pic:blipFill>
+                    <a:blip r:embed="rId17"/>
+                    <a:stretch>
+                      <a:fillRect/>
+                    </a:stretch>
+                  </pic:blipFill>
+                  <pic:spPr>
+                    <a:xfrm>
+                      <a:off x="0" y="0"/>
+                      <a:ext cx="5400040" cy="2110740"/>
+                    </a:xfrm>
+                    <a:prstGeom prst="rect">
+                      <a:avLst/>
+                    </a:prstGeom>
+                  </pic:spPr>
+                </pic:pic>
+              </a:graphicData>
+            </a:graphic>
+          </wp:inline>
+        </w:drawing>
+      </w:r>
+    </w:p>
+    <w:p>
+      <w:r>
+        <w:drawing>
+          <wp:inline distT="0" distB="0" distL="0" distR="0" wp14:anchorId="4F3B84BF" wp14:editId="641FCAEE">
+            <wp:extent cx="5400040" cy="1859280"/>
+            <wp:effectExtent l="0" t="0" r="0" b="7620"/>
+            <wp:docPr id="16" name="Imagem 16"/>
+            <wp:cNvGraphicFramePr>
+              <a:graphicFrameLocks xmlns:a="http://schemas.openxmlformats.org/drawingml/2006/main" noChangeAspect="1"/>
+            </wp:cNvGraphicFramePr>
+            <a:graphic xmlns:a="http://schemas.openxmlformats.org/drawingml/2006/main">
+              <a:graphicData uri="http://schemas.openxmlformats.org/drawingml/2006/picture">
+                <pic:pic xmlns:pic="http://schemas.openxmlformats.org/drawingml/2006/picture">
+                  <pic:nvPicPr>
+                    <pic:cNvPr id="1" name=""/>
+                    <pic:cNvPicPr/>
+                  </pic:nvPicPr>
+                  <pic:blipFill>
+                    <a:blip r:embed="rId18"/>
+                    <a:stretch>
+                      <a:fillRect/>
+                    </a:stretch>
+                  </pic:blipFill>
+                  <pic:spPr>
+                    <a:xfrm>
+                      <a:off x="0" y="0"/>
+                      <a:ext cx="5400040" cy="1859280"/>
+                    </a:xfrm>
+                    <a:prstGeom prst="rect">
+                      <a:avLst/>
+                    </a:prstGeom>
+                  </pic:spPr>
+                </pic:pic>
+              </a:graphicData>
+            </a:graphic>
+          </wp:inline>
+        </w:drawing>
+      </w:r>
+      <w:r>
+        <w:drawing>
+          <wp:inline distT="0" distB="0" distL="0" distR="0" wp14:anchorId="2FBE22E6" wp14:editId="119AC08F">
+            <wp:extent cx="5400040" cy="1031240"/>
+            <wp:effectExtent l="0" t="0" r="0" b="0"/>
+            <wp:docPr id="17" name="Imagem 17"/>
+            <wp:cNvGraphicFramePr>
+              <a:graphicFrameLocks xmlns:a="http://schemas.openxmlformats.org/drawingml/2006/main" noChangeAspect="1"/>
+            </wp:cNvGraphicFramePr>
+            <a:graphic xmlns:a="http://schemas.openxmlformats.org/drawingml/2006/main">
+              <a:graphicData uri="http://schemas.openxmlformats.org/drawingml/2006/picture">
+                <pic:pic xmlns:pic="http://schemas.openxmlformats.org/drawingml/2006/picture">
+                  <pic:nvPicPr>
+                    <pic:cNvPr id="1" name=""/>
+                    <pic:cNvPicPr/>
+                  </pic:nvPicPr>
+                  <pic:blipFill>
+                    <a:blip r:embed="rId19"/>
+                    <a:stretch>
+                      <a:fillRect/>
+                    </a:stretch>
+                  </pic:blipFill>
+                  <pic:spPr>
+                    <a:xfrm>
+                      <a:off x="0" y="0"/>
+                      <a:ext cx="5400040" cy="1031240"/>
+                    </a:xfrm>
+                    <a:prstGeom prst="rect">
+                      <a:avLst/>
+                    </a:prstGeom>
+                  </pic:spPr>
+                </pic:pic>
+              </a:graphicData>
+            </a:graphic>
+          </wp:inline>
+        </w:drawing>
+      </w:r>
       <w:bookmarkStart w:id="0" w:name="_GoBack"/>
       <w:bookmarkEnd w:id="0"/>
     </w:p>
     <w:p>
       <w:r>
-        <w:t>08</w:t>
-      </w:r>
-    </w:p>
-    <w:p>
-      <w:r>
         <w:t>09</w:t>
       </w:r>
     </w:p>
     <w:p>
       <w:r>
+        <w:lastRenderedPageBreak/>
         <w:t>10</w:t>
       </w:r>
     </w:p>

</xml_diff>

<commit_message>
09 Requisitos da aplicação
</commit_message>
<xml_diff>
--- a/2023/02_api_rest_node.docx
+++ b/2023/02_api_rest_node.docx
@@ -956,19 +956,25 @@
           </wp:inline>
         </w:drawing>
       </w:r>
+    </w:p>
+    <w:p>
+      <w:r>
+        <w:t>09</w:t>
+      </w:r>
+      <w:r>
+        <w:t xml:space="preserve"> – Requisitos da aplicação</w:t>
+      </w:r>
+    </w:p>
+    <w:p>
+      <w:r>
+        <w:lastRenderedPageBreak/>
+        <w:t>10</w:t>
+      </w:r>
+      <w:r>
+        <w:t xml:space="preserve"> – plugin do fastify</w:t>
+      </w:r>
       <w:bookmarkStart w:id="0" w:name="_GoBack"/>
       <w:bookmarkEnd w:id="0"/>
-    </w:p>
-    <w:p>
-      <w:r>
-        <w:t>09</w:t>
-      </w:r>
-    </w:p>
-    <w:p>
-      <w:r>
-        <w:lastRenderedPageBreak/>
-        <w:t>10</w:t>
-      </w:r>
     </w:p>
     <w:p>
       <w:r>

</xml_diff>

<commit_message>
10 Plugin do fastify
</commit_message>
<xml_diff>
--- a/2023/02_api_rest_node.docx
+++ b/2023/02_api_rest_node.docx
@@ -959,19 +959,160 @@
     </w:p>
     <w:p>
       <w:r>
+        <w:rPr>
+          <w:highlight w:val="cyan"/>
+        </w:rPr>
         <w:t>09</w:t>
       </w:r>
       <w:r>
+        <w:rPr>
+          <w:highlight w:val="cyan"/>
+        </w:rPr>
         <w:t xml:space="preserve"> – Requisitos da aplicação</w:t>
       </w:r>
     </w:p>
     <w:p>
       <w:r>
         <w:lastRenderedPageBreak/>
+        <w:drawing>
+          <wp:inline distT="0" distB="0" distL="0" distR="0" wp14:anchorId="5C5E30FD" wp14:editId="07F05ACC">
+            <wp:extent cx="5400040" cy="2878455"/>
+            <wp:effectExtent l="0" t="0" r="0" b="0"/>
+            <wp:docPr id="18" name="Imagem 18"/>
+            <wp:cNvGraphicFramePr>
+              <a:graphicFrameLocks xmlns:a="http://schemas.openxmlformats.org/drawingml/2006/main" noChangeAspect="1"/>
+            </wp:cNvGraphicFramePr>
+            <a:graphic xmlns:a="http://schemas.openxmlformats.org/drawingml/2006/main">
+              <a:graphicData uri="http://schemas.openxmlformats.org/drawingml/2006/picture">
+                <pic:pic xmlns:pic="http://schemas.openxmlformats.org/drawingml/2006/picture">
+                  <pic:nvPicPr>
+                    <pic:cNvPr id="1" name=""/>
+                    <pic:cNvPicPr/>
+                  </pic:nvPicPr>
+                  <pic:blipFill>
+                    <a:blip r:embed="rId20"/>
+                    <a:stretch>
+                      <a:fillRect/>
+                    </a:stretch>
+                  </pic:blipFill>
+                  <pic:spPr>
+                    <a:xfrm>
+                      <a:off x="0" y="0"/>
+                      <a:ext cx="5400040" cy="2878455"/>
+                    </a:xfrm>
+                    <a:prstGeom prst="rect">
+                      <a:avLst/>
+                    </a:prstGeom>
+                  </pic:spPr>
+                </pic:pic>
+              </a:graphicData>
+            </a:graphic>
+          </wp:inline>
+        </w:drawing>
+      </w:r>
+    </w:p>
+    <w:p>
+      <w:r>
+        <w:rPr>
+          <w:highlight w:val="cyan"/>
+        </w:rPr>
         <w:t>10</w:t>
       </w:r>
       <w:r>
-        <w:t xml:space="preserve"> – plugin do fastify</w:t>
+        <w:rPr>
+          <w:highlight w:val="cyan"/>
+        </w:rPr>
+        <w:t xml:space="preserve"> – </w:t>
+      </w:r>
+      <w:r>
+        <w:rPr>
+          <w:highlight w:val="cyan"/>
+        </w:rPr>
+        <w:t>P</w:t>
+      </w:r>
+      <w:r>
+        <w:rPr>
+          <w:highlight w:val="cyan"/>
+        </w:rPr>
+        <w:t>lugin do fastify</w:t>
+      </w:r>
+    </w:p>
+    <w:p>
+      <w:r>
+        <w:drawing>
+          <wp:inline distT="0" distB="0" distL="0" distR="0" wp14:anchorId="437D8768" wp14:editId="5CAA1584">
+            <wp:extent cx="5400040" cy="1337945"/>
+            <wp:effectExtent l="0" t="0" r="0" b="0"/>
+            <wp:docPr id="19" name="Imagem 19"/>
+            <wp:cNvGraphicFramePr>
+              <a:graphicFrameLocks xmlns:a="http://schemas.openxmlformats.org/drawingml/2006/main" noChangeAspect="1"/>
+            </wp:cNvGraphicFramePr>
+            <a:graphic xmlns:a="http://schemas.openxmlformats.org/drawingml/2006/main">
+              <a:graphicData uri="http://schemas.openxmlformats.org/drawingml/2006/picture">
+                <pic:pic xmlns:pic="http://schemas.openxmlformats.org/drawingml/2006/picture">
+                  <pic:nvPicPr>
+                    <pic:cNvPr id="1" name=""/>
+                    <pic:cNvPicPr/>
+                  </pic:nvPicPr>
+                  <pic:blipFill>
+                    <a:blip r:embed="rId21"/>
+                    <a:stretch>
+                      <a:fillRect/>
+                    </a:stretch>
+                  </pic:blipFill>
+                  <pic:spPr>
+                    <a:xfrm>
+                      <a:off x="0" y="0"/>
+                      <a:ext cx="5400040" cy="1337945"/>
+                    </a:xfrm>
+                    <a:prstGeom prst="rect">
+                      <a:avLst/>
+                    </a:prstGeom>
+                  </pic:spPr>
+                </pic:pic>
+              </a:graphicData>
+            </a:graphic>
+          </wp:inline>
+        </w:drawing>
+      </w:r>
+    </w:p>
+    <w:p>
+      <w:r>
+        <w:drawing>
+          <wp:inline distT="0" distB="0" distL="0" distR="0" wp14:anchorId="6C32F631" wp14:editId="08F53921">
+            <wp:extent cx="5400040" cy="1748790"/>
+            <wp:effectExtent l="0" t="0" r="0" b="3810"/>
+            <wp:docPr id="20" name="Imagem 20"/>
+            <wp:cNvGraphicFramePr>
+              <a:graphicFrameLocks xmlns:a="http://schemas.openxmlformats.org/drawingml/2006/main" noChangeAspect="1"/>
+            </wp:cNvGraphicFramePr>
+            <a:graphic xmlns:a="http://schemas.openxmlformats.org/drawingml/2006/main">
+              <a:graphicData uri="http://schemas.openxmlformats.org/drawingml/2006/picture">
+                <pic:pic xmlns:pic="http://schemas.openxmlformats.org/drawingml/2006/picture">
+                  <pic:nvPicPr>
+                    <pic:cNvPr id="1" name=""/>
+                    <pic:cNvPicPr/>
+                  </pic:nvPicPr>
+                  <pic:blipFill>
+                    <a:blip r:embed="rId22"/>
+                    <a:stretch>
+                      <a:fillRect/>
+                    </a:stretch>
+                  </pic:blipFill>
+                  <pic:spPr>
+                    <a:xfrm>
+                      <a:off x="0" y="0"/>
+                      <a:ext cx="5400040" cy="1748790"/>
+                    </a:xfrm>
+                    <a:prstGeom prst="rect">
+                      <a:avLst/>
+                    </a:prstGeom>
+                  </pic:spPr>
+                </pic:pic>
+              </a:graphicData>
+            </a:graphic>
+          </wp:inline>
+        </w:drawing>
       </w:r>
       <w:bookmarkStart w:id="0" w:name="_GoBack"/>
       <w:bookmarkEnd w:id="0"/>
@@ -1018,6 +1159,7 @@
     </w:p>
     <w:p>
       <w:r>
+        <w:lastRenderedPageBreak/>
         <w:t>19</w:t>
       </w:r>
     </w:p>

</xml_diff>

<commit_message>
11 Criação de transação
</commit_message>
<xml_diff>
--- a/2023/02_api_rest_node.docx
+++ b/2023/02_api_rest_node.docx
@@ -1114,16 +1114,104 @@
           </wp:inline>
         </w:drawing>
       </w:r>
+    </w:p>
+    <w:p>
+      <w:r>
+        <w:rPr>
+          <w:highlight w:val="cyan"/>
+        </w:rPr>
+        <w:t>11</w:t>
+      </w:r>
+      <w:r>
+        <w:rPr>
+          <w:highlight w:val="cyan"/>
+        </w:rPr>
+        <w:t xml:space="preserve"> – Criação de transação</w:t>
+      </w:r>
+    </w:p>
+    <w:p>
+      <w:r>
+        <w:drawing>
+          <wp:inline distT="0" distB="0" distL="0" distR="0" wp14:anchorId="79C9FA71" wp14:editId="7D7C7627">
+            <wp:extent cx="5400040" cy="1729740"/>
+            <wp:effectExtent l="0" t="0" r="0" b="3810"/>
+            <wp:docPr id="21" name="Imagem 21"/>
+            <wp:cNvGraphicFramePr>
+              <a:graphicFrameLocks xmlns:a="http://schemas.openxmlformats.org/drawingml/2006/main" noChangeAspect="1"/>
+            </wp:cNvGraphicFramePr>
+            <a:graphic xmlns:a="http://schemas.openxmlformats.org/drawingml/2006/main">
+              <a:graphicData uri="http://schemas.openxmlformats.org/drawingml/2006/picture">
+                <pic:pic xmlns:pic="http://schemas.openxmlformats.org/drawingml/2006/picture">
+                  <pic:nvPicPr>
+                    <pic:cNvPr id="1" name=""/>
+                    <pic:cNvPicPr/>
+                  </pic:nvPicPr>
+                  <pic:blipFill>
+                    <a:blip r:embed="rId23"/>
+                    <a:stretch>
+                      <a:fillRect/>
+                    </a:stretch>
+                  </pic:blipFill>
+                  <pic:spPr>
+                    <a:xfrm>
+                      <a:off x="0" y="0"/>
+                      <a:ext cx="5400040" cy="1729740"/>
+                    </a:xfrm>
+                    <a:prstGeom prst="rect">
+                      <a:avLst/>
+                    </a:prstGeom>
+                  </pic:spPr>
+                </pic:pic>
+              </a:graphicData>
+            </a:graphic>
+          </wp:inline>
+        </w:drawing>
+      </w:r>
+    </w:p>
+    <w:p>
+      <w:r>
+        <w:lastRenderedPageBreak/>
+        <w:drawing>
+          <wp:inline distT="0" distB="0" distL="0" distR="0" wp14:anchorId="360CBDB4" wp14:editId="68A4CC11">
+            <wp:extent cx="5400040" cy="3347085"/>
+            <wp:effectExtent l="0" t="0" r="0" b="5715"/>
+            <wp:docPr id="22" name="Imagem 22"/>
+            <wp:cNvGraphicFramePr>
+              <a:graphicFrameLocks xmlns:a="http://schemas.openxmlformats.org/drawingml/2006/main" noChangeAspect="1"/>
+            </wp:cNvGraphicFramePr>
+            <a:graphic xmlns:a="http://schemas.openxmlformats.org/drawingml/2006/main">
+              <a:graphicData uri="http://schemas.openxmlformats.org/drawingml/2006/picture">
+                <pic:pic xmlns:pic="http://schemas.openxmlformats.org/drawingml/2006/picture">
+                  <pic:nvPicPr>
+                    <pic:cNvPr id="1" name=""/>
+                    <pic:cNvPicPr/>
+                  </pic:nvPicPr>
+                  <pic:blipFill>
+                    <a:blip r:embed="rId24"/>
+                    <a:stretch>
+                      <a:fillRect/>
+                    </a:stretch>
+                  </pic:blipFill>
+                  <pic:spPr>
+                    <a:xfrm>
+                      <a:off x="0" y="0"/>
+                      <a:ext cx="5400040" cy="3347085"/>
+                    </a:xfrm>
+                    <a:prstGeom prst="rect">
+                      <a:avLst/>
+                    </a:prstGeom>
+                  </pic:spPr>
+                </pic:pic>
+              </a:graphicData>
+            </a:graphic>
+          </wp:inline>
+        </w:drawing>
+      </w:r>
       <w:bookmarkStart w:id="0" w:name="_GoBack"/>
       <w:bookmarkEnd w:id="0"/>
     </w:p>
     <w:p>
       <w:r>
-        <w:t>11</w:t>
-      </w:r>
-    </w:p>
-    <w:p>
-      <w:r>
         <w:t>12</w:t>
       </w:r>
     </w:p>
@@ -1159,7 +1247,6 @@
     </w:p>
     <w:p>
       <w:r>
-        <w:lastRenderedPageBreak/>
         <w:t>19</w:t>
       </w:r>
     </w:p>

</xml_diff>

<commit_message>
12 Tipagem do knex
</commit_message>
<xml_diff>
--- a/2023/02_api_rest_node.docx
+++ b/2023/02_api_rest_node.docx
@@ -51,10 +51,40 @@
         <w:rPr>
           <w:u w:val="single"/>
         </w:rPr>
-        <w:t>npx tsc –init</w:t>
-      </w:r>
-      <w:r>
-        <w:t xml:space="preserve"> para criar o arquivo tsconfig.json </w:t>
+        <w:t xml:space="preserve">npx </w:t>
+      </w:r>
+      <w:proofErr w:type="spellStart"/>
+      <w:r>
+        <w:rPr>
+          <w:u w:val="single"/>
+        </w:rPr>
+        <w:t>tsc</w:t>
+      </w:r>
+      <w:proofErr w:type="spellEnd"/>
+      <w:r>
+        <w:rPr>
+          <w:u w:val="single"/>
+        </w:rPr>
+        <w:t xml:space="preserve"> –</w:t>
+      </w:r>
+      <w:proofErr w:type="spellStart"/>
+      <w:r>
+        <w:rPr>
+          <w:u w:val="single"/>
+        </w:rPr>
+        <w:t>init</w:t>
+      </w:r>
+      <w:proofErr w:type="spellEnd"/>
+      <w:r>
+        <w:t xml:space="preserve"> para criar o arquivo </w:t>
+      </w:r>
+      <w:proofErr w:type="spellStart"/>
+      <w:r>
+        <w:t>tsconfig.json</w:t>
+      </w:r>
+      <w:proofErr w:type="spellEnd"/>
+      <w:r>
+        <w:t xml:space="preserve"> </w:t>
       </w:r>
       <w:r>
         <w:t>e colocar o target para 2020</w:t>
@@ -110,8 +140,30 @@
         <w:rPr>
           <w:u w:val="single"/>
         </w:rPr>
-        <w:t>npx tsc src/index.ts</w:t>
-      </w:r>
+        <w:t xml:space="preserve">npx </w:t>
+      </w:r>
+      <w:proofErr w:type="spellStart"/>
+      <w:r>
+        <w:rPr>
+          <w:u w:val="single"/>
+        </w:rPr>
+        <w:t>tsc</w:t>
+      </w:r>
+      <w:proofErr w:type="spellEnd"/>
+      <w:r>
+        <w:rPr>
+          <w:u w:val="single"/>
+        </w:rPr>
+        <w:t xml:space="preserve"> src/</w:t>
+      </w:r>
+      <w:proofErr w:type="spellStart"/>
+      <w:r>
+        <w:rPr>
+          <w:u w:val="single"/>
+        </w:rPr>
+        <w:t>index.ts</w:t>
+      </w:r>
+      <w:proofErr w:type="spellEnd"/>
     </w:p>
     <w:p>
       <w:r>
@@ -171,8 +223,16 @@
         <w:rPr>
           <w:u w:val="single"/>
         </w:rPr>
-        <w:t>npm i fastify</w:t>
-      </w:r>
+        <w:t xml:space="preserve">npm i </w:t>
+      </w:r>
+      <w:proofErr w:type="spellStart"/>
+      <w:r>
+        <w:rPr>
+          <w:u w:val="single"/>
+        </w:rPr>
+        <w:t>fastify</w:t>
+      </w:r>
+      <w:proofErr w:type="spellEnd"/>
       <w:r>
         <w:t xml:space="preserve"> </w:t>
       </w:r>
@@ -183,7 +243,35 @@
         <w:rPr>
           <w:u w:val="single"/>
         </w:rPr>
-        <w:t>npm install -D @types/node</w:t>
+        <w:t xml:space="preserve">npm </w:t>
+      </w:r>
+      <w:proofErr w:type="spellStart"/>
+      <w:r>
+        <w:rPr>
+          <w:u w:val="single"/>
+        </w:rPr>
+        <w:t>install</w:t>
+      </w:r>
+      <w:proofErr w:type="spellEnd"/>
+      <w:r>
+        <w:rPr>
+          <w:u w:val="single"/>
+        </w:rPr>
+        <w:t xml:space="preserve"> -D @</w:t>
+      </w:r>
+      <w:proofErr w:type="spellStart"/>
+      <w:r>
+        <w:rPr>
+          <w:u w:val="single"/>
+        </w:rPr>
+        <w:t>types</w:t>
+      </w:r>
+      <w:proofErr w:type="spellEnd"/>
+      <w:r>
+        <w:rPr>
+          <w:u w:val="single"/>
+        </w:rPr>
+        <w:t>/node</w:t>
       </w:r>
       <w:r>
         <w:t xml:space="preserve"> e </w:t>
@@ -192,7 +280,21 @@
         <w:rPr>
           <w:u w:val="single"/>
         </w:rPr>
-        <w:t>npm install tsx -D</w:t>
+        <w:t xml:space="preserve">npm </w:t>
+      </w:r>
+      <w:proofErr w:type="spellStart"/>
+      <w:r>
+        <w:rPr>
+          <w:u w:val="single"/>
+        </w:rPr>
+        <w:t>install</w:t>
+      </w:r>
+      <w:proofErr w:type="spellEnd"/>
+      <w:r>
+        <w:rPr>
+          <w:u w:val="single"/>
+        </w:rPr>
+        <w:t xml:space="preserve"> tsx -D</w:t>
       </w:r>
     </w:p>
     <w:p>
@@ -291,8 +393,16 @@
         <w:rPr>
           <w:highlight w:val="cyan"/>
         </w:rPr>
-        <w:t>Configurando o knex</w:t>
-      </w:r>
+        <w:t xml:space="preserve">Configurando o </w:t>
+      </w:r>
+      <w:proofErr w:type="spellStart"/>
+      <w:r>
+        <w:rPr>
+          <w:highlight w:val="cyan"/>
+        </w:rPr>
+        <w:t>knex</w:t>
+      </w:r>
+      <w:proofErr w:type="spellEnd"/>
     </w:p>
     <w:p>
       <w:pPr>
@@ -301,13 +411,49 @@
         </w:rPr>
       </w:pPr>
       <w:r>
-        <w:t xml:space="preserve">Instando o knex </w:t>
-      </w:r>
-      <w:r>
-        <w:rPr>
-          <w:u w:val="single"/>
-        </w:rPr>
-        <w:t>npm install knex sqlite3</w:t>
+        <w:t xml:space="preserve">Instando o </w:t>
+      </w:r>
+      <w:proofErr w:type="spellStart"/>
+      <w:r>
+        <w:t>knex</w:t>
+      </w:r>
+      <w:proofErr w:type="spellEnd"/>
+      <w:r>
+        <w:t xml:space="preserve"> </w:t>
+      </w:r>
+      <w:r>
+        <w:rPr>
+          <w:u w:val="single"/>
+        </w:rPr>
+        <w:t xml:space="preserve">npm </w:t>
+      </w:r>
+      <w:proofErr w:type="spellStart"/>
+      <w:r>
+        <w:rPr>
+          <w:u w:val="single"/>
+        </w:rPr>
+        <w:t>install</w:t>
+      </w:r>
+      <w:proofErr w:type="spellEnd"/>
+      <w:r>
+        <w:rPr>
+          <w:u w:val="single"/>
+        </w:rPr>
+        <w:t xml:space="preserve"> </w:t>
+      </w:r>
+      <w:proofErr w:type="spellStart"/>
+      <w:r>
+        <w:rPr>
+          <w:u w:val="single"/>
+        </w:rPr>
+        <w:t>knex</w:t>
+      </w:r>
+      <w:proofErr w:type="spellEnd"/>
+      <w:r>
+        <w:rPr>
+          <w:u w:val="single"/>
+        </w:rPr>
+        <w:t xml:space="preserve"> sqlite3</w:t>
       </w:r>
     </w:p>
     <w:p>
@@ -357,8 +503,16 @@
         <w:rPr>
           <w:highlight w:val="cyan"/>
         </w:rPr>
-        <w:t>04 – Criando primeira migration</w:t>
-      </w:r>
+        <w:t xml:space="preserve">04 – Criando primeira </w:t>
+      </w:r>
+      <w:proofErr w:type="spellStart"/>
+      <w:r>
+        <w:rPr>
+          <w:highlight w:val="cyan"/>
+        </w:rPr>
+        <w:t>migration</w:t>
+      </w:r>
+      <w:proofErr w:type="spellEnd"/>
     </w:p>
     <w:p>
       <w:r>
@@ -368,8 +522,30 @@
         <w:rPr>
           <w:u w:val="single"/>
         </w:rPr>
-        <w:t>npm install -g knex</w:t>
-      </w:r>
+        <w:t xml:space="preserve">npm </w:t>
+      </w:r>
+      <w:proofErr w:type="spellStart"/>
+      <w:r>
+        <w:rPr>
+          <w:u w:val="single"/>
+        </w:rPr>
+        <w:t>install</w:t>
+      </w:r>
+      <w:proofErr w:type="spellEnd"/>
+      <w:r>
+        <w:rPr>
+          <w:u w:val="single"/>
+        </w:rPr>
+        <w:t xml:space="preserve"> -g </w:t>
+      </w:r>
+      <w:proofErr w:type="spellStart"/>
+      <w:r>
+        <w:rPr>
+          <w:u w:val="single"/>
+        </w:rPr>
+        <w:t>knex</w:t>
+      </w:r>
+      <w:proofErr w:type="spellEnd"/>
     </w:p>
     <w:p>
       <w:r>
@@ -505,7 +681,15 @@
         </w:rPr>
       </w:pPr>
       <w:r>
-        <w:t xml:space="preserve">Comando para iniciar a migration </w:t>
+        <w:t xml:space="preserve">Comando para iniciar a </w:t>
+      </w:r>
+      <w:proofErr w:type="spellStart"/>
+      <w:r>
+        <w:t>migration</w:t>
+      </w:r>
+      <w:proofErr w:type="spellEnd"/>
+      <w:r>
+        <w:t xml:space="preserve"> </w:t>
       </w:r>
       <w:r>
         <w:rPr>
@@ -517,20 +701,58 @@
         <w:rPr>
           <w:u w:val="single"/>
         </w:rPr>
-        <w:t>m run</w:t>
-      </w:r>
-      <w:r>
-        <w:rPr>
-          <w:u w:val="single"/>
-        </w:rPr>
-        <w:t xml:space="preserve"> knex migrate:make</w:t>
-      </w:r>
-      <w:r>
-        <w:rPr>
-          <w:u w:val="single"/>
-        </w:rPr>
-        <w:t xml:space="preserve"> create-documents</w:t>
-      </w:r>
+        <w:t xml:space="preserve">m </w:t>
+      </w:r>
+      <w:proofErr w:type="spellStart"/>
+      <w:r>
+        <w:rPr>
+          <w:u w:val="single"/>
+        </w:rPr>
+        <w:t>run</w:t>
+      </w:r>
+      <w:proofErr w:type="spellEnd"/>
+      <w:r>
+        <w:rPr>
+          <w:u w:val="single"/>
+        </w:rPr>
+        <w:t xml:space="preserve"> </w:t>
+      </w:r>
+      <w:proofErr w:type="spellStart"/>
+      <w:r>
+        <w:rPr>
+          <w:u w:val="single"/>
+        </w:rPr>
+        <w:t>knex</w:t>
+      </w:r>
+      <w:proofErr w:type="spellEnd"/>
+      <w:r>
+        <w:rPr>
+          <w:u w:val="single"/>
+        </w:rPr>
+        <w:t xml:space="preserve"> </w:t>
+      </w:r>
+      <w:proofErr w:type="spellStart"/>
+      <w:r>
+        <w:rPr>
+          <w:u w:val="single"/>
+        </w:rPr>
+        <w:t>migrate:make</w:t>
+      </w:r>
+      <w:proofErr w:type="spellEnd"/>
+      <w:r>
+        <w:rPr>
+          <w:u w:val="single"/>
+        </w:rPr>
+        <w:t xml:space="preserve"> </w:t>
+      </w:r>
+      <w:proofErr w:type="spellStart"/>
+      <w:r>
+        <w:rPr>
+          <w:u w:val="single"/>
+        </w:rPr>
+        <w:t>create-documents</w:t>
+      </w:r>
+      <w:proofErr w:type="spellEnd"/>
     </w:p>
     <w:p>
       <w:r>
@@ -599,17 +821,97 @@
         <w:rPr>
           <w:u w:val="single"/>
         </w:rPr>
-        <w:t>npm run knex – migrate:latest</w:t>
-      </w:r>
-      <w:r>
-        <w:t xml:space="preserve"> desfazer a migration </w:t>
-      </w:r>
-      <w:r>
-        <w:rPr>
-          <w:u w:val="single"/>
-        </w:rPr>
-        <w:t>npm run knex – migrate:rollback</w:t>
-      </w:r>
+        <w:t xml:space="preserve">npm </w:t>
+      </w:r>
+      <w:proofErr w:type="spellStart"/>
+      <w:r>
+        <w:rPr>
+          <w:u w:val="single"/>
+        </w:rPr>
+        <w:t>run</w:t>
+      </w:r>
+      <w:proofErr w:type="spellEnd"/>
+      <w:r>
+        <w:rPr>
+          <w:u w:val="single"/>
+        </w:rPr>
+        <w:t xml:space="preserve"> </w:t>
+      </w:r>
+      <w:proofErr w:type="spellStart"/>
+      <w:r>
+        <w:rPr>
+          <w:u w:val="single"/>
+        </w:rPr>
+        <w:t>knex</w:t>
+      </w:r>
+      <w:proofErr w:type="spellEnd"/>
+      <w:r>
+        <w:rPr>
+          <w:u w:val="single"/>
+        </w:rPr>
+        <w:t xml:space="preserve"> – </w:t>
+      </w:r>
+      <w:proofErr w:type="spellStart"/>
+      <w:r>
+        <w:rPr>
+          <w:u w:val="single"/>
+        </w:rPr>
+        <w:t>migrate:latest</w:t>
+      </w:r>
+      <w:proofErr w:type="spellEnd"/>
+      <w:r>
+        <w:t xml:space="preserve"> desfazer a </w:t>
+      </w:r>
+      <w:proofErr w:type="spellStart"/>
+      <w:r>
+        <w:t>migration</w:t>
+      </w:r>
+      <w:proofErr w:type="spellEnd"/>
+      <w:r>
+        <w:t xml:space="preserve"> </w:t>
+      </w:r>
+      <w:r>
+        <w:rPr>
+          <w:u w:val="single"/>
+        </w:rPr>
+        <w:t xml:space="preserve">npm </w:t>
+      </w:r>
+      <w:proofErr w:type="spellStart"/>
+      <w:r>
+        <w:rPr>
+          <w:u w:val="single"/>
+        </w:rPr>
+        <w:t>run</w:t>
+      </w:r>
+      <w:proofErr w:type="spellEnd"/>
+      <w:r>
+        <w:rPr>
+          <w:u w:val="single"/>
+        </w:rPr>
+        <w:t xml:space="preserve"> </w:t>
+      </w:r>
+      <w:proofErr w:type="spellStart"/>
+      <w:r>
+        <w:rPr>
+          <w:u w:val="single"/>
+        </w:rPr>
+        <w:t>knex</w:t>
+      </w:r>
+      <w:proofErr w:type="spellEnd"/>
+      <w:r>
+        <w:rPr>
+          <w:u w:val="single"/>
+        </w:rPr>
+        <w:t xml:space="preserve"> – </w:t>
+      </w:r>
+      <w:proofErr w:type="spellStart"/>
+      <w:r>
+        <w:rPr>
+          <w:u w:val="single"/>
+        </w:rPr>
+        <w:t>migrate:rollback</w:t>
+      </w:r>
+      <w:proofErr w:type="spellEnd"/>
       <w:r>
         <w:t xml:space="preserve"> </w:t>
       </w:r>
@@ -664,8 +966,16 @@
         <w:rPr>
           <w:highlight w:val="cyan"/>
         </w:rPr>
-        <w:t xml:space="preserve"> – Realizando queries com o knex</w:t>
-      </w:r>
+        <w:t xml:space="preserve"> – Realizando queries com o </w:t>
+      </w:r>
+      <w:proofErr w:type="spellStart"/>
+      <w:r>
+        <w:rPr>
+          <w:highlight w:val="cyan"/>
+        </w:rPr>
+        <w:t>knex</w:t>
+      </w:r>
+      <w:proofErr w:type="spellEnd"/>
     </w:p>
     <w:p>
       <w:r>
@@ -729,8 +1039,16 @@
         <w:rPr>
           <w:u w:val="single"/>
         </w:rPr>
-        <w:t>npm i dotenv</w:t>
-      </w:r>
+        <w:t xml:space="preserve">npm i </w:t>
+      </w:r>
+      <w:proofErr w:type="spellStart"/>
+      <w:r>
+        <w:rPr>
+          <w:u w:val="single"/>
+        </w:rPr>
+        <w:t>dotenv</w:t>
+      </w:r>
+      <w:proofErr w:type="spellEnd"/>
     </w:p>
     <w:p>
       <w:r>
@@ -828,8 +1146,30 @@
         <w:rPr>
           <w:highlight w:val="cyan"/>
         </w:rPr>
-        <w:t xml:space="preserve"> Tratando env com zod</w:t>
-      </w:r>
+        <w:t xml:space="preserve"> Tratando </w:t>
+      </w:r>
+      <w:proofErr w:type="spellStart"/>
+      <w:r>
+        <w:rPr>
+          <w:highlight w:val="cyan"/>
+        </w:rPr>
+        <w:t>env</w:t>
+      </w:r>
+      <w:proofErr w:type="spellEnd"/>
+      <w:r>
+        <w:rPr>
+          <w:highlight w:val="cyan"/>
+        </w:rPr>
+        <w:t xml:space="preserve"> com </w:t>
+      </w:r>
+      <w:proofErr w:type="spellStart"/>
+      <w:r>
+        <w:rPr>
+          <w:highlight w:val="cyan"/>
+        </w:rPr>
+        <w:t>zod</w:t>
+      </w:r>
+      <w:proofErr w:type="spellEnd"/>
     </w:p>
     <w:p>
       <w:r>
@@ -839,8 +1179,16 @@
         <w:rPr>
           <w:u w:val="single"/>
         </w:rPr>
-        <w:t>npm i zod</w:t>
-      </w:r>
+        <w:t xml:space="preserve">npm i </w:t>
+      </w:r>
+      <w:proofErr w:type="spellStart"/>
+      <w:r>
+        <w:rPr>
+          <w:u w:val="single"/>
+        </w:rPr>
+        <w:t>zod</w:t>
+      </w:r>
+      <w:proofErr w:type="spellEnd"/>
     </w:p>
     <w:p>
       <w:r>
@@ -1034,8 +1382,16 @@
         <w:rPr>
           <w:highlight w:val="cyan"/>
         </w:rPr>
-        <w:t>lugin do fastify</w:t>
-      </w:r>
+        <w:t xml:space="preserve">lugin do </w:t>
+      </w:r>
+      <w:proofErr w:type="spellStart"/>
+      <w:r>
+        <w:rPr>
+          <w:highlight w:val="cyan"/>
+        </w:rPr>
+        <w:t>fastify</w:t>
+      </w:r>
+      <w:proofErr w:type="spellEnd"/>
     </w:p>
     <w:p>
       <w:r>
@@ -1207,21 +1563,89 @@
           </wp:inline>
         </w:drawing>
       </w:r>
+    </w:p>
+    <w:p>
+      <w:r>
+        <w:rPr>
+          <w:highlight w:val="cyan"/>
+        </w:rPr>
+        <w:t>12</w:t>
+      </w:r>
+      <w:r>
+        <w:rPr>
+          <w:highlight w:val="cyan"/>
+        </w:rPr>
+        <w:t xml:space="preserve"> </w:t>
+      </w:r>
+      <w:r>
+        <w:rPr>
+          <w:highlight w:val="cyan"/>
+        </w:rPr>
+        <w:t xml:space="preserve">- </w:t>
+      </w:r>
+      <w:r>
+        <w:rPr>
+          <w:highlight w:val="cyan"/>
+        </w:rPr>
+        <w:t xml:space="preserve">Tipagem do </w:t>
+      </w:r>
+      <w:proofErr w:type="spellStart"/>
+      <w:r>
+        <w:rPr>
+          <w:highlight w:val="cyan"/>
+        </w:rPr>
+        <w:t>knex</w:t>
+      </w:r>
+      <w:proofErr w:type="spellEnd"/>
+    </w:p>
+    <w:p>
+      <w:r>
+        <w:drawing>
+          <wp:inline distT="0" distB="0" distL="0" distR="0" wp14:anchorId="2F458AE3" wp14:editId="19EDE4F5">
+            <wp:extent cx="5334744" cy="3038899"/>
+            <wp:effectExtent l="0" t="0" r="0" b="9525"/>
+            <wp:docPr id="23" name="Imagem 23"/>
+            <wp:cNvGraphicFramePr>
+              <a:graphicFrameLocks xmlns:a="http://schemas.openxmlformats.org/drawingml/2006/main" noChangeAspect="1"/>
+            </wp:cNvGraphicFramePr>
+            <a:graphic xmlns:a="http://schemas.openxmlformats.org/drawingml/2006/main">
+              <a:graphicData uri="http://schemas.openxmlformats.org/drawingml/2006/picture">
+                <pic:pic xmlns:pic="http://schemas.openxmlformats.org/drawingml/2006/picture">
+                  <pic:nvPicPr>
+                    <pic:cNvPr id="1" name=""/>
+                    <pic:cNvPicPr/>
+                  </pic:nvPicPr>
+                  <pic:blipFill>
+                    <a:blip r:embed="rId25"/>
+                    <a:stretch>
+                      <a:fillRect/>
+                    </a:stretch>
+                  </pic:blipFill>
+                  <pic:spPr>
+                    <a:xfrm>
+                      <a:off x="0" y="0"/>
+                      <a:ext cx="5334744" cy="3038899"/>
+                    </a:xfrm>
+                    <a:prstGeom prst="rect">
+                      <a:avLst/>
+                    </a:prstGeom>
+                  </pic:spPr>
+                </pic:pic>
+              </a:graphicData>
+            </a:graphic>
+          </wp:inline>
+        </w:drawing>
+      </w:r>
+    </w:p>
+    <w:p>
+      <w:r>
+        <w:t>13</w:t>
+      </w:r>
       <w:bookmarkStart w:id="0" w:name="_GoBack"/>
       <w:bookmarkEnd w:id="0"/>
     </w:p>
     <w:p>
       <w:r>
-        <w:t>12</w:t>
-      </w:r>
-    </w:p>
-    <w:p>
-      <w:r>
-        <w:t>13</w:t>
-      </w:r>
-    </w:p>
-    <w:p>
-      <w:r>
         <w:t>14</w:t>
       </w:r>
     </w:p>
@@ -1252,7 +1676,33 @@
     </w:p>
     <w:p>
       <w:r>
+        <w:lastRenderedPageBreak/>
         <w:t>20</w:t>
+      </w:r>
+    </w:p>
+    <w:p>
+      <w:r>
+        <w:t>21</w:t>
+      </w:r>
+    </w:p>
+    <w:p>
+      <w:r>
+        <w:t>22</w:t>
+      </w:r>
+    </w:p>
+    <w:p>
+      <w:r>
+        <w:t>23</w:t>
+      </w:r>
+    </w:p>
+    <w:p>
+      <w:r>
+        <w:t>24</w:t>
+      </w:r>
+    </w:p>
+    <w:p>
+      <w:r>
+        <w:t>25</w:t>
       </w:r>
     </w:p>
     <w:p/>

</xml_diff>

<commit_message>
13 Listagem das transações
</commit_message>
<xml_diff>
--- a/2023/02_api_rest_node.docx
+++ b/2023/02_api_rest_node.docx
@@ -51,40 +51,10 @@
         <w:rPr>
           <w:u w:val="single"/>
         </w:rPr>
-        <w:t xml:space="preserve">npx </w:t>
-      </w:r>
-      <w:proofErr w:type="spellStart"/>
-      <w:r>
-        <w:rPr>
-          <w:u w:val="single"/>
-        </w:rPr>
-        <w:t>tsc</w:t>
-      </w:r>
-      <w:proofErr w:type="spellEnd"/>
-      <w:r>
-        <w:rPr>
-          <w:u w:val="single"/>
-        </w:rPr>
-        <w:t xml:space="preserve"> –</w:t>
-      </w:r>
-      <w:proofErr w:type="spellStart"/>
-      <w:r>
-        <w:rPr>
-          <w:u w:val="single"/>
-        </w:rPr>
-        <w:t>init</w:t>
-      </w:r>
-      <w:proofErr w:type="spellEnd"/>
-      <w:r>
-        <w:t xml:space="preserve"> para criar o arquivo </w:t>
-      </w:r>
-      <w:proofErr w:type="spellStart"/>
-      <w:r>
-        <w:t>tsconfig.json</w:t>
-      </w:r>
-      <w:proofErr w:type="spellEnd"/>
-      <w:r>
-        <w:t xml:space="preserve"> </w:t>
+        <w:t>npx tsc –init</w:t>
+      </w:r>
+      <w:r>
+        <w:t xml:space="preserve"> para criar o arquivo tsconfig.json </w:t>
       </w:r>
       <w:r>
         <w:t>e colocar o target para 2020</w:t>
@@ -140,30 +110,8 @@
         <w:rPr>
           <w:u w:val="single"/>
         </w:rPr>
-        <w:t xml:space="preserve">npx </w:t>
-      </w:r>
-      <w:proofErr w:type="spellStart"/>
-      <w:r>
-        <w:rPr>
-          <w:u w:val="single"/>
-        </w:rPr>
-        <w:t>tsc</w:t>
-      </w:r>
-      <w:proofErr w:type="spellEnd"/>
-      <w:r>
-        <w:rPr>
-          <w:u w:val="single"/>
-        </w:rPr>
-        <w:t xml:space="preserve"> src/</w:t>
-      </w:r>
-      <w:proofErr w:type="spellStart"/>
-      <w:r>
-        <w:rPr>
-          <w:u w:val="single"/>
-        </w:rPr>
-        <w:t>index.ts</w:t>
-      </w:r>
-      <w:proofErr w:type="spellEnd"/>
+        <w:t>npx tsc src/index.ts</w:t>
+      </w:r>
     </w:p>
     <w:p>
       <w:r>
@@ -223,78 +171,28 @@
         <w:rPr>
           <w:u w:val="single"/>
         </w:rPr>
-        <w:t xml:space="preserve">npm i </w:t>
-      </w:r>
-      <w:proofErr w:type="spellStart"/>
+        <w:t>npm i fastify</w:t>
+      </w:r>
+      <w:r>
+        <w:t xml:space="preserve"> </w:t>
+      </w:r>
+      <w:r>
+        <w:t xml:space="preserve">e também instalar </w:t>
+      </w:r>
       <w:r>
         <w:rPr>
           <w:u w:val="single"/>
         </w:rPr>
-        <w:t>fastify</w:t>
-      </w:r>
-      <w:proofErr w:type="spellEnd"/>
-      <w:r>
-        <w:t xml:space="preserve"> </w:t>
-      </w:r>
-      <w:r>
-        <w:t xml:space="preserve">e também instalar </w:t>
+        <w:t>npm install -D @types/node</w:t>
+      </w:r>
+      <w:r>
+        <w:t xml:space="preserve"> e </w:t>
       </w:r>
       <w:r>
         <w:rPr>
           <w:u w:val="single"/>
         </w:rPr>
-        <w:t xml:space="preserve">npm </w:t>
-      </w:r>
-      <w:proofErr w:type="spellStart"/>
-      <w:r>
-        <w:rPr>
-          <w:u w:val="single"/>
-        </w:rPr>
-        <w:t>install</w:t>
-      </w:r>
-      <w:proofErr w:type="spellEnd"/>
-      <w:r>
-        <w:rPr>
-          <w:u w:val="single"/>
-        </w:rPr>
-        <w:t xml:space="preserve"> -D @</w:t>
-      </w:r>
-      <w:proofErr w:type="spellStart"/>
-      <w:r>
-        <w:rPr>
-          <w:u w:val="single"/>
-        </w:rPr>
-        <w:t>types</w:t>
-      </w:r>
-      <w:proofErr w:type="spellEnd"/>
-      <w:r>
-        <w:rPr>
-          <w:u w:val="single"/>
-        </w:rPr>
-        <w:t>/node</w:t>
-      </w:r>
-      <w:r>
-        <w:t xml:space="preserve"> e </w:t>
-      </w:r>
-      <w:r>
-        <w:rPr>
-          <w:u w:val="single"/>
-        </w:rPr>
-        <w:t xml:space="preserve">npm </w:t>
-      </w:r>
-      <w:proofErr w:type="spellStart"/>
-      <w:r>
-        <w:rPr>
-          <w:u w:val="single"/>
-        </w:rPr>
-        <w:t>install</w:t>
-      </w:r>
-      <w:proofErr w:type="spellEnd"/>
-      <w:r>
-        <w:rPr>
-          <w:u w:val="single"/>
-        </w:rPr>
-        <w:t xml:space="preserve"> tsx -D</w:t>
+        <w:t>npm install tsx -D</w:t>
       </w:r>
     </w:p>
     <w:p>
@@ -393,16 +291,8 @@
         <w:rPr>
           <w:highlight w:val="cyan"/>
         </w:rPr>
-        <w:t xml:space="preserve">Configurando o </w:t>
-      </w:r>
-      <w:proofErr w:type="spellStart"/>
-      <w:r>
-        <w:rPr>
-          <w:highlight w:val="cyan"/>
-        </w:rPr>
-        <w:t>knex</w:t>
-      </w:r>
-      <w:proofErr w:type="spellEnd"/>
+        <w:t>Configurando o knex</w:t>
+      </w:r>
     </w:p>
     <w:p>
       <w:pPr>
@@ -411,49 +301,13 @@
         </w:rPr>
       </w:pPr>
       <w:r>
-        <w:t xml:space="preserve">Instando o </w:t>
-      </w:r>
-      <w:proofErr w:type="spellStart"/>
-      <w:r>
-        <w:t>knex</w:t>
-      </w:r>
-      <w:proofErr w:type="spellEnd"/>
-      <w:r>
-        <w:t xml:space="preserve"> </w:t>
+        <w:t xml:space="preserve">Instando o knex </w:t>
       </w:r>
       <w:r>
         <w:rPr>
           <w:u w:val="single"/>
         </w:rPr>
-        <w:t xml:space="preserve">npm </w:t>
-      </w:r>
-      <w:proofErr w:type="spellStart"/>
-      <w:r>
-        <w:rPr>
-          <w:u w:val="single"/>
-        </w:rPr>
-        <w:t>install</w:t>
-      </w:r>
-      <w:proofErr w:type="spellEnd"/>
-      <w:r>
-        <w:rPr>
-          <w:u w:val="single"/>
-        </w:rPr>
-        <w:t xml:space="preserve"> </w:t>
-      </w:r>
-      <w:proofErr w:type="spellStart"/>
-      <w:r>
-        <w:rPr>
-          <w:u w:val="single"/>
-        </w:rPr>
-        <w:t>knex</w:t>
-      </w:r>
-      <w:proofErr w:type="spellEnd"/>
-      <w:r>
-        <w:rPr>
-          <w:u w:val="single"/>
-        </w:rPr>
-        <w:t xml:space="preserve"> sqlite3</w:t>
+        <w:t>npm install knex sqlite3</w:t>
       </w:r>
     </w:p>
     <w:p>
@@ -503,16 +357,8 @@
         <w:rPr>
           <w:highlight w:val="cyan"/>
         </w:rPr>
-        <w:t xml:space="preserve">04 – Criando primeira </w:t>
-      </w:r>
-      <w:proofErr w:type="spellStart"/>
-      <w:r>
-        <w:rPr>
-          <w:highlight w:val="cyan"/>
-        </w:rPr>
-        <w:t>migration</w:t>
-      </w:r>
-      <w:proofErr w:type="spellEnd"/>
+        <w:t>04 – Criando primeira migration</w:t>
+      </w:r>
     </w:p>
     <w:p>
       <w:r>
@@ -522,30 +368,8 @@
         <w:rPr>
           <w:u w:val="single"/>
         </w:rPr>
-        <w:t xml:space="preserve">npm </w:t>
-      </w:r>
-      <w:proofErr w:type="spellStart"/>
-      <w:r>
-        <w:rPr>
-          <w:u w:val="single"/>
-        </w:rPr>
-        <w:t>install</w:t>
-      </w:r>
-      <w:proofErr w:type="spellEnd"/>
-      <w:r>
-        <w:rPr>
-          <w:u w:val="single"/>
-        </w:rPr>
-        <w:t xml:space="preserve"> -g </w:t>
-      </w:r>
-      <w:proofErr w:type="spellStart"/>
-      <w:r>
-        <w:rPr>
-          <w:u w:val="single"/>
-        </w:rPr>
-        <w:t>knex</w:t>
-      </w:r>
-      <w:proofErr w:type="spellEnd"/>
+        <w:t>npm install -g knex</w:t>
+      </w:r>
     </w:p>
     <w:p>
       <w:r>
@@ -681,15 +505,7 @@
         </w:rPr>
       </w:pPr>
       <w:r>
-        <w:t xml:space="preserve">Comando para iniciar a </w:t>
-      </w:r>
-      <w:proofErr w:type="spellStart"/>
-      <w:r>
-        <w:t>migration</w:t>
-      </w:r>
-      <w:proofErr w:type="spellEnd"/>
-      <w:r>
-        <w:t xml:space="preserve"> </w:t>
+        <w:t xml:space="preserve">Comando para iniciar a migration </w:t>
       </w:r>
       <w:r>
         <w:rPr>
@@ -701,58 +517,20 @@
         <w:rPr>
           <w:u w:val="single"/>
         </w:rPr>
-        <w:t xml:space="preserve">m </w:t>
-      </w:r>
-      <w:proofErr w:type="spellStart"/>
+        <w:t>m run</w:t>
+      </w:r>
       <w:r>
         <w:rPr>
           <w:u w:val="single"/>
         </w:rPr>
-        <w:t>run</w:t>
-      </w:r>
-      <w:proofErr w:type="spellEnd"/>
+        <w:t xml:space="preserve"> knex migrate:make</w:t>
+      </w:r>
       <w:r>
         <w:rPr>
           <w:u w:val="single"/>
         </w:rPr>
-        <w:t xml:space="preserve"> </w:t>
-      </w:r>
-      <w:proofErr w:type="spellStart"/>
-      <w:r>
-        <w:rPr>
-          <w:u w:val="single"/>
-        </w:rPr>
-        <w:t>knex</w:t>
-      </w:r>
-      <w:proofErr w:type="spellEnd"/>
-      <w:r>
-        <w:rPr>
-          <w:u w:val="single"/>
-        </w:rPr>
-        <w:t xml:space="preserve"> </w:t>
-      </w:r>
-      <w:proofErr w:type="spellStart"/>
-      <w:r>
-        <w:rPr>
-          <w:u w:val="single"/>
-        </w:rPr>
-        <w:t>migrate:make</w:t>
-      </w:r>
-      <w:proofErr w:type="spellEnd"/>
-      <w:r>
-        <w:rPr>
-          <w:u w:val="single"/>
-        </w:rPr>
-        <w:t xml:space="preserve"> </w:t>
-      </w:r>
-      <w:proofErr w:type="spellStart"/>
-      <w:r>
-        <w:rPr>
-          <w:u w:val="single"/>
-        </w:rPr>
-        <w:t>create-documents</w:t>
-      </w:r>
-      <w:proofErr w:type="spellEnd"/>
+        <w:t xml:space="preserve"> create-documents</w:t>
+      </w:r>
     </w:p>
     <w:p>
       <w:r>
@@ -821,97 +599,17 @@
         <w:rPr>
           <w:u w:val="single"/>
         </w:rPr>
-        <w:t xml:space="preserve">npm </w:t>
-      </w:r>
-      <w:proofErr w:type="spellStart"/>
+        <w:t>npm run knex – migrate:latest</w:t>
+      </w:r>
+      <w:r>
+        <w:t xml:space="preserve"> desfazer a migration </w:t>
+      </w:r>
       <w:r>
         <w:rPr>
           <w:u w:val="single"/>
         </w:rPr>
-        <w:t>run</w:t>
-      </w:r>
-      <w:proofErr w:type="spellEnd"/>
-      <w:r>
-        <w:rPr>
-          <w:u w:val="single"/>
-        </w:rPr>
-        <w:t xml:space="preserve"> </w:t>
-      </w:r>
-      <w:proofErr w:type="spellStart"/>
-      <w:r>
-        <w:rPr>
-          <w:u w:val="single"/>
-        </w:rPr>
-        <w:t>knex</w:t>
-      </w:r>
-      <w:proofErr w:type="spellEnd"/>
-      <w:r>
-        <w:rPr>
-          <w:u w:val="single"/>
-        </w:rPr>
-        <w:t xml:space="preserve"> – </w:t>
-      </w:r>
-      <w:proofErr w:type="spellStart"/>
-      <w:r>
-        <w:rPr>
-          <w:u w:val="single"/>
-        </w:rPr>
-        <w:t>migrate:latest</w:t>
-      </w:r>
-      <w:proofErr w:type="spellEnd"/>
-      <w:r>
-        <w:t xml:space="preserve"> desfazer a </w:t>
-      </w:r>
-      <w:proofErr w:type="spellStart"/>
-      <w:r>
-        <w:t>migration</w:t>
-      </w:r>
-      <w:proofErr w:type="spellEnd"/>
-      <w:r>
-        <w:t xml:space="preserve"> </w:t>
-      </w:r>
-      <w:r>
-        <w:rPr>
-          <w:u w:val="single"/>
-        </w:rPr>
-        <w:t xml:space="preserve">npm </w:t>
-      </w:r>
-      <w:proofErr w:type="spellStart"/>
-      <w:r>
-        <w:rPr>
-          <w:u w:val="single"/>
-        </w:rPr>
-        <w:t>run</w:t>
-      </w:r>
-      <w:proofErr w:type="spellEnd"/>
-      <w:r>
-        <w:rPr>
-          <w:u w:val="single"/>
-        </w:rPr>
-        <w:t xml:space="preserve"> </w:t>
-      </w:r>
-      <w:proofErr w:type="spellStart"/>
-      <w:r>
-        <w:rPr>
-          <w:u w:val="single"/>
-        </w:rPr>
-        <w:t>knex</w:t>
-      </w:r>
-      <w:proofErr w:type="spellEnd"/>
-      <w:r>
-        <w:rPr>
-          <w:u w:val="single"/>
-        </w:rPr>
-        <w:t xml:space="preserve"> – </w:t>
-      </w:r>
-      <w:proofErr w:type="spellStart"/>
-      <w:r>
-        <w:rPr>
-          <w:u w:val="single"/>
-        </w:rPr>
-        <w:t>migrate:rollback</w:t>
-      </w:r>
-      <w:proofErr w:type="spellEnd"/>
+        <w:t>npm run knex – migrate:rollback</w:t>
+      </w:r>
       <w:r>
         <w:t xml:space="preserve"> </w:t>
       </w:r>
@@ -966,16 +664,8 @@
         <w:rPr>
           <w:highlight w:val="cyan"/>
         </w:rPr>
-        <w:t xml:space="preserve"> – Realizando queries com o </w:t>
-      </w:r>
-      <w:proofErr w:type="spellStart"/>
-      <w:r>
-        <w:rPr>
-          <w:highlight w:val="cyan"/>
-        </w:rPr>
-        <w:t>knex</w:t>
-      </w:r>
-      <w:proofErr w:type="spellEnd"/>
+        <w:t xml:space="preserve"> – Realizando queries com o knex</w:t>
+      </w:r>
     </w:p>
     <w:p>
       <w:r>
@@ -1039,16 +729,8 @@
         <w:rPr>
           <w:u w:val="single"/>
         </w:rPr>
-        <w:t xml:space="preserve">npm i </w:t>
-      </w:r>
-      <w:proofErr w:type="spellStart"/>
-      <w:r>
-        <w:rPr>
-          <w:u w:val="single"/>
-        </w:rPr>
-        <w:t>dotenv</w:t>
-      </w:r>
-      <w:proofErr w:type="spellEnd"/>
+        <w:t>npm i dotenv</w:t>
+      </w:r>
     </w:p>
     <w:p>
       <w:r>
@@ -1146,30 +828,8 @@
         <w:rPr>
           <w:highlight w:val="cyan"/>
         </w:rPr>
-        <w:t xml:space="preserve"> Tratando </w:t>
-      </w:r>
-      <w:proofErr w:type="spellStart"/>
-      <w:r>
-        <w:rPr>
-          <w:highlight w:val="cyan"/>
-        </w:rPr>
-        <w:t>env</w:t>
-      </w:r>
-      <w:proofErr w:type="spellEnd"/>
-      <w:r>
-        <w:rPr>
-          <w:highlight w:val="cyan"/>
-        </w:rPr>
-        <w:t xml:space="preserve"> com </w:t>
-      </w:r>
-      <w:proofErr w:type="spellStart"/>
-      <w:r>
-        <w:rPr>
-          <w:highlight w:val="cyan"/>
-        </w:rPr>
-        <w:t>zod</w:t>
-      </w:r>
-      <w:proofErr w:type="spellEnd"/>
+        <w:t xml:space="preserve"> Tratando env com zod</w:t>
+      </w:r>
     </w:p>
     <w:p>
       <w:r>
@@ -1179,16 +839,8 @@
         <w:rPr>
           <w:u w:val="single"/>
         </w:rPr>
-        <w:t xml:space="preserve">npm i </w:t>
-      </w:r>
-      <w:proofErr w:type="spellStart"/>
-      <w:r>
-        <w:rPr>
-          <w:u w:val="single"/>
-        </w:rPr>
-        <w:t>zod</w:t>
-      </w:r>
-      <w:proofErr w:type="spellEnd"/>
+        <w:t>npm i zod</w:t>
+      </w:r>
     </w:p>
     <w:p>
       <w:r>
@@ -1382,16 +1034,8 @@
         <w:rPr>
           <w:highlight w:val="cyan"/>
         </w:rPr>
-        <w:t xml:space="preserve">lugin do </w:t>
-      </w:r>
-      <w:proofErr w:type="spellStart"/>
-      <w:r>
-        <w:rPr>
-          <w:highlight w:val="cyan"/>
-        </w:rPr>
-        <w:t>fastify</w:t>
-      </w:r>
-      <w:proofErr w:type="spellEnd"/>
+        <w:t>lugin do fastify</w:t>
+      </w:r>
     </w:p>
     <w:p>
       <w:r>
@@ -1587,16 +1231,8 @@
         <w:rPr>
           <w:highlight w:val="cyan"/>
         </w:rPr>
-        <w:t xml:space="preserve">Tipagem do </w:t>
-      </w:r>
-      <w:proofErr w:type="spellStart"/>
-      <w:r>
-        <w:rPr>
-          <w:highlight w:val="cyan"/>
-        </w:rPr>
-        <w:t>knex</w:t>
-      </w:r>
-      <w:proofErr w:type="spellEnd"/>
+        <w:t>Tipagem do knex</w:t>
+      </w:r>
     </w:p>
     <w:p>
       <w:r>
@@ -1639,7 +1275,56 @@
     </w:p>
     <w:p>
       <w:r>
+        <w:rPr>
+          <w:highlight w:val="cyan"/>
+        </w:rPr>
         <w:t>13</w:t>
+      </w:r>
+      <w:r>
+        <w:rPr>
+          <w:highlight w:val="cyan"/>
+        </w:rPr>
+        <w:t xml:space="preserve"> – Listagem das transações</w:t>
+      </w:r>
+    </w:p>
+    <w:p>
+      <w:r>
+        <w:lastRenderedPageBreak/>
+        <w:drawing>
+          <wp:inline distT="0" distB="0" distL="0" distR="0" wp14:anchorId="35A9D870" wp14:editId="4A91CD53">
+            <wp:extent cx="5400040" cy="3165475"/>
+            <wp:effectExtent l="0" t="0" r="0" b="0"/>
+            <wp:docPr id="24" name="Imagem 24"/>
+            <wp:cNvGraphicFramePr>
+              <a:graphicFrameLocks xmlns:a="http://schemas.openxmlformats.org/drawingml/2006/main" noChangeAspect="1"/>
+            </wp:cNvGraphicFramePr>
+            <a:graphic xmlns:a="http://schemas.openxmlformats.org/drawingml/2006/main">
+              <a:graphicData uri="http://schemas.openxmlformats.org/drawingml/2006/picture">
+                <pic:pic xmlns:pic="http://schemas.openxmlformats.org/drawingml/2006/picture">
+                  <pic:nvPicPr>
+                    <pic:cNvPr id="1" name=""/>
+                    <pic:cNvPicPr/>
+                  </pic:nvPicPr>
+                  <pic:blipFill>
+                    <a:blip r:embed="rId26"/>
+                    <a:stretch>
+                      <a:fillRect/>
+                    </a:stretch>
+                  </pic:blipFill>
+                  <pic:spPr>
+                    <a:xfrm>
+                      <a:off x="0" y="0"/>
+                      <a:ext cx="5400040" cy="3165475"/>
+                    </a:xfrm>
+                    <a:prstGeom prst="rect">
+                      <a:avLst/>
+                    </a:prstGeom>
+                  </pic:spPr>
+                </pic:pic>
+              </a:graphicData>
+            </a:graphic>
+          </wp:inline>
+        </w:drawing>
       </w:r>
       <w:bookmarkStart w:id="0" w:name="_GoBack"/>
       <w:bookmarkEnd w:id="0"/>
@@ -1648,6 +1333,9 @@
       <w:r>
         <w:t>14</w:t>
       </w:r>
+      <w:r>
+        <w:t xml:space="preserve"> – Resumo de transações</w:t>
+      </w:r>
     </w:p>
     <w:p>
       <w:r>
@@ -1676,7 +1364,6 @@
     </w:p>
     <w:p>
       <w:r>
-        <w:lastRenderedPageBreak/>
         <w:t>20</w:t>
       </w:r>
     </w:p>

</xml_diff>

<commit_message>
14 Resumo de transações
</commit_message>
<xml_diff>
--- a/2023/02_api_rest_node.docx
+++ b/2023/02_api_rest_node.docx
@@ -1326,16 +1326,61 @@
           </wp:inline>
         </w:drawing>
       </w:r>
+    </w:p>
+    <w:p>
+      <w:r>
+        <w:rPr>
+          <w:highlight w:val="cyan"/>
+        </w:rPr>
+        <w:t>14</w:t>
+      </w:r>
+      <w:r>
+        <w:rPr>
+          <w:highlight w:val="cyan"/>
+        </w:rPr>
+        <w:t xml:space="preserve"> – Resumo de transações</w:t>
+      </w:r>
+    </w:p>
+    <w:p>
+      <w:r>
+        <w:drawing>
+          <wp:inline distT="0" distB="0" distL="0" distR="0" wp14:anchorId="691474C3" wp14:editId="6AA36658">
+            <wp:extent cx="5400040" cy="1050925"/>
+            <wp:effectExtent l="0" t="0" r="0" b="0"/>
+            <wp:docPr id="25" name="Imagem 25"/>
+            <wp:cNvGraphicFramePr>
+              <a:graphicFrameLocks xmlns:a="http://schemas.openxmlformats.org/drawingml/2006/main" noChangeAspect="1"/>
+            </wp:cNvGraphicFramePr>
+            <a:graphic xmlns:a="http://schemas.openxmlformats.org/drawingml/2006/main">
+              <a:graphicData uri="http://schemas.openxmlformats.org/drawingml/2006/picture">
+                <pic:pic xmlns:pic="http://schemas.openxmlformats.org/drawingml/2006/picture">
+                  <pic:nvPicPr>
+                    <pic:cNvPr id="1" name=""/>
+                    <pic:cNvPicPr/>
+                  </pic:nvPicPr>
+                  <pic:blipFill>
+                    <a:blip r:embed="rId27"/>
+                    <a:stretch>
+                      <a:fillRect/>
+                    </a:stretch>
+                  </pic:blipFill>
+                  <pic:spPr>
+                    <a:xfrm>
+                      <a:off x="0" y="0"/>
+                      <a:ext cx="5400040" cy="1050925"/>
+                    </a:xfrm>
+                    <a:prstGeom prst="rect">
+                      <a:avLst/>
+                    </a:prstGeom>
+                  </pic:spPr>
+                </pic:pic>
+              </a:graphicData>
+            </a:graphic>
+          </wp:inline>
+        </w:drawing>
+      </w:r>
       <w:bookmarkStart w:id="0" w:name="_GoBack"/>
       <w:bookmarkEnd w:id="0"/>
-    </w:p>
-    <w:p>
-      <w:r>
-        <w:t>14</w:t>
-      </w:r>
-      <w:r>
-        <w:t xml:space="preserve"> – Resumo de transações</w:t>
-      </w:r>
     </w:p>
     <w:p>
       <w:r>

</xml_diff>

<commit_message>
15 Utilizando cookies no fastify
</commit_message>
<xml_diff>
--- a/2023/02_api_rest_node.docx
+++ b/2023/02_api_rest_node.docx
@@ -1379,22 +1379,127 @@
           </wp:inline>
         </w:drawing>
       </w:r>
+    </w:p>
+    <w:p>
+      <w:r>
+        <w:rPr>
+          <w:highlight w:val="cyan"/>
+        </w:rPr>
+        <w:t>15</w:t>
+      </w:r>
+      <w:r>
+        <w:rPr>
+          <w:highlight w:val="cyan"/>
+        </w:rPr>
+        <w:t xml:space="preserve"> – Utilizando cookies no fastify</w:t>
+      </w:r>
+    </w:p>
+    <w:p>
+      <w:r>
+        <w:t xml:space="preserve">Instalar </w:t>
+      </w:r>
+      <w:r>
+        <w:rPr>
+          <w:u w:val="single"/>
+        </w:rPr>
+        <w:t>npm i @fastify/cookie</w:t>
+      </w:r>
+    </w:p>
+    <w:p>
+      <w:r>
+        <w:drawing>
+          <wp:inline distT="0" distB="0" distL="0" distR="0" wp14:anchorId="4F744819" wp14:editId="69EC6C6E">
+            <wp:extent cx="5400040" cy="1854835"/>
+            <wp:effectExtent l="0" t="0" r="0" b="0"/>
+            <wp:docPr id="26" name="Imagem 26"/>
+            <wp:cNvGraphicFramePr>
+              <a:graphicFrameLocks xmlns:a="http://schemas.openxmlformats.org/drawingml/2006/main" noChangeAspect="1"/>
+            </wp:cNvGraphicFramePr>
+            <a:graphic xmlns:a="http://schemas.openxmlformats.org/drawingml/2006/main">
+              <a:graphicData uri="http://schemas.openxmlformats.org/drawingml/2006/picture">
+                <pic:pic xmlns:pic="http://schemas.openxmlformats.org/drawingml/2006/picture">
+                  <pic:nvPicPr>
+                    <pic:cNvPr id="1" name=""/>
+                    <pic:cNvPicPr/>
+                  </pic:nvPicPr>
+                  <pic:blipFill>
+                    <a:blip r:embed="rId28"/>
+                    <a:stretch>
+                      <a:fillRect/>
+                    </a:stretch>
+                  </pic:blipFill>
+                  <pic:spPr>
+                    <a:xfrm>
+                      <a:off x="0" y="0"/>
+                      <a:ext cx="5400040" cy="1854835"/>
+                    </a:xfrm>
+                    <a:prstGeom prst="rect">
+                      <a:avLst/>
+                    </a:prstGeom>
+                  </pic:spPr>
+                </pic:pic>
+              </a:graphicData>
+            </a:graphic>
+          </wp:inline>
+        </w:drawing>
+      </w:r>
+    </w:p>
+    <w:p>
+      <w:r>
+        <w:lastRenderedPageBreak/>
+        <w:drawing>
+          <wp:inline distT="0" distB="0" distL="0" distR="0" wp14:anchorId="382D9CB9" wp14:editId="594523CB">
+            <wp:extent cx="5400040" cy="4490085"/>
+            <wp:effectExtent l="0" t="0" r="0" b="5715"/>
+            <wp:docPr id="27" name="Imagem 27"/>
+            <wp:cNvGraphicFramePr>
+              <a:graphicFrameLocks xmlns:a="http://schemas.openxmlformats.org/drawingml/2006/main" noChangeAspect="1"/>
+            </wp:cNvGraphicFramePr>
+            <a:graphic xmlns:a="http://schemas.openxmlformats.org/drawingml/2006/main">
+              <a:graphicData uri="http://schemas.openxmlformats.org/drawingml/2006/picture">
+                <pic:pic xmlns:pic="http://schemas.openxmlformats.org/drawingml/2006/picture">
+                  <pic:nvPicPr>
+                    <pic:cNvPr id="1" name=""/>
+                    <pic:cNvPicPr/>
+                  </pic:nvPicPr>
+                  <pic:blipFill>
+                    <a:blip r:embed="rId29"/>
+                    <a:stretch>
+                      <a:fillRect/>
+                    </a:stretch>
+                  </pic:blipFill>
+                  <pic:spPr>
+                    <a:xfrm>
+                      <a:off x="0" y="0"/>
+                      <a:ext cx="5400040" cy="4490085"/>
+                    </a:xfrm>
+                    <a:prstGeom prst="rect">
+                      <a:avLst/>
+                    </a:prstGeom>
+                  </pic:spPr>
+                </pic:pic>
+              </a:graphicData>
+            </a:graphic>
+          </wp:inline>
+        </w:drawing>
+      </w:r>
       <w:bookmarkStart w:id="0" w:name="_GoBack"/>
       <w:bookmarkEnd w:id="0"/>
     </w:p>
     <w:p>
       <w:r>
-        <w:t>15</w:t>
-      </w:r>
-    </w:p>
-    <w:p>
-      <w:r>
         <w:t>16</w:t>
       </w:r>
+      <w:r>
+        <w:t xml:space="preserve"> – Validando existência do cookie</w:t>
+      </w:r>
     </w:p>
     <w:p>
       <w:r>
         <w:t>17</w:t>
+      </w:r>
+      <w:r>
+        <w:t xml:space="preserve"> – Configurando um hook global</w:t>
       </w:r>
     </w:p>
     <w:p>

</xml_diff>

<commit_message>
16 Validando existência do cookie
</commit_message>
<xml_diff>
--- a/2023/02_api_rest_node.docx
+++ b/2023/02_api_rest_node.docx
@@ -1483,16 +1483,101 @@
           </wp:inline>
         </w:drawing>
       </w:r>
+    </w:p>
+    <w:p>
+      <w:r>
+        <w:rPr>
+          <w:highlight w:val="cyan"/>
+        </w:rPr>
+        <w:t>16</w:t>
+      </w:r>
+      <w:r>
+        <w:rPr>
+          <w:highlight w:val="cyan"/>
+        </w:rPr>
+        <w:t xml:space="preserve"> – Validando existência do cookie</w:t>
+      </w:r>
+    </w:p>
+    <w:p>
+      <w:r>
+        <w:drawing>
+          <wp:inline distT="0" distB="0" distL="0" distR="0" wp14:anchorId="4ADD5584" wp14:editId="6431CFB8">
+            <wp:extent cx="5400040" cy="1168400"/>
+            <wp:effectExtent l="0" t="0" r="0" b="0"/>
+            <wp:docPr id="28" name="Imagem 28"/>
+            <wp:cNvGraphicFramePr>
+              <a:graphicFrameLocks xmlns:a="http://schemas.openxmlformats.org/drawingml/2006/main" noChangeAspect="1"/>
+            </wp:cNvGraphicFramePr>
+            <a:graphic xmlns:a="http://schemas.openxmlformats.org/drawingml/2006/main">
+              <a:graphicData uri="http://schemas.openxmlformats.org/drawingml/2006/picture">
+                <pic:pic xmlns:pic="http://schemas.openxmlformats.org/drawingml/2006/picture">
+                  <pic:nvPicPr>
+                    <pic:cNvPr id="1" name=""/>
+                    <pic:cNvPicPr/>
+                  </pic:nvPicPr>
+                  <pic:blipFill>
+                    <a:blip r:embed="rId30"/>
+                    <a:stretch>
+                      <a:fillRect/>
+                    </a:stretch>
+                  </pic:blipFill>
+                  <pic:spPr>
+                    <a:xfrm>
+                      <a:off x="0" y="0"/>
+                      <a:ext cx="5400040" cy="1168400"/>
+                    </a:xfrm>
+                    <a:prstGeom prst="rect">
+                      <a:avLst/>
+                    </a:prstGeom>
+                  </pic:spPr>
+                </pic:pic>
+              </a:graphicData>
+            </a:graphic>
+          </wp:inline>
+        </w:drawing>
+      </w:r>
+    </w:p>
+    <w:p>
+      <w:r>
+        <w:lastRenderedPageBreak/>
+        <w:drawing>
+          <wp:inline distT="0" distB="0" distL="0" distR="0" wp14:anchorId="4AB79FFC" wp14:editId="5983554F">
+            <wp:extent cx="5400040" cy="4506595"/>
+            <wp:effectExtent l="0" t="0" r="0" b="8255"/>
+            <wp:docPr id="29" name="Imagem 29"/>
+            <wp:cNvGraphicFramePr>
+              <a:graphicFrameLocks xmlns:a="http://schemas.openxmlformats.org/drawingml/2006/main" noChangeAspect="1"/>
+            </wp:cNvGraphicFramePr>
+            <a:graphic xmlns:a="http://schemas.openxmlformats.org/drawingml/2006/main">
+              <a:graphicData uri="http://schemas.openxmlformats.org/drawingml/2006/picture">
+                <pic:pic xmlns:pic="http://schemas.openxmlformats.org/drawingml/2006/picture">
+                  <pic:nvPicPr>
+                    <pic:cNvPr id="1" name=""/>
+                    <pic:cNvPicPr/>
+                  </pic:nvPicPr>
+                  <pic:blipFill>
+                    <a:blip r:embed="rId31"/>
+                    <a:stretch>
+                      <a:fillRect/>
+                    </a:stretch>
+                  </pic:blipFill>
+                  <pic:spPr>
+                    <a:xfrm>
+                      <a:off x="0" y="0"/>
+                      <a:ext cx="5400040" cy="4506595"/>
+                    </a:xfrm>
+                    <a:prstGeom prst="rect">
+                      <a:avLst/>
+                    </a:prstGeom>
+                  </pic:spPr>
+                </pic:pic>
+              </a:graphicData>
+            </a:graphic>
+          </wp:inline>
+        </w:drawing>
+      </w:r>
       <w:bookmarkStart w:id="0" w:name="_GoBack"/>
       <w:bookmarkEnd w:id="0"/>
-    </w:p>
-    <w:p>
-      <w:r>
-        <w:t>16</w:t>
-      </w:r>
-      <w:r>
-        <w:t xml:space="preserve"> – Validando existência do cookie</w:t>
-      </w:r>
     </w:p>
     <w:p>
       <w:r>

</xml_diff>

<commit_message>
17 Configurando um hook global
</commit_message>
<xml_diff>
--- a/2023/02_api_rest_node.docx
+++ b/2023/02_api_rest_node.docx
@@ -554,6 +554,9 @@
     </w:p>
     <w:p>
       <w:r>
+        <w:rPr>
+          <w:noProof/>
+        </w:rPr>
         <w:drawing>
           <wp:inline distT="0" distB="0" distL="0" distR="0" wp14:anchorId="2AD199E7" wp14:editId="54331F89">
             <wp:extent cx="5400040" cy="2510790"/>
@@ -616,6 +619,9 @@
     </w:p>
     <w:p>
       <w:r>
+        <w:rPr>
+          <w:noProof/>
+        </w:rPr>
         <w:drawing>
           <wp:inline distT="0" distB="0" distL="0" distR="0" wp14:anchorId="26E56D3B" wp14:editId="34715529">
             <wp:extent cx="5400040" cy="2402840"/>
@@ -669,6 +675,9 @@
     </w:p>
     <w:p>
       <w:r>
+        <w:rPr>
+          <w:noProof/>
+        </w:rPr>
         <w:lastRenderedPageBreak/>
         <w:drawing>
           <wp:inline distT="0" distB="0" distL="0" distR="0" wp14:anchorId="16B1C3B0" wp14:editId="685DA967">
@@ -734,6 +743,9 @@
     </w:p>
     <w:p>
       <w:r>
+        <w:rPr>
+          <w:noProof/>
+        </w:rPr>
         <w:drawing>
           <wp:inline distT="0" distB="0" distL="0" distR="0" wp14:anchorId="630F4830" wp14:editId="5CD06707">
             <wp:extent cx="5400040" cy="2330450"/>
@@ -773,6 +785,9 @@
     </w:p>
     <w:p>
       <w:r>
+        <w:rPr>
+          <w:noProof/>
+        </w:rPr>
         <w:lastRenderedPageBreak/>
         <w:drawing>
           <wp:inline distT="0" distB="0" distL="0" distR="0" wp14:anchorId="796B884C" wp14:editId="32CD2411">
@@ -844,6 +859,9 @@
     </w:p>
     <w:p>
       <w:r>
+        <w:rPr>
+          <w:noProof/>
+        </w:rPr>
         <w:drawing>
           <wp:inline distT="0" distB="0" distL="0" distR="0" wp14:anchorId="1A628B9F" wp14:editId="22D3CFCA">
             <wp:extent cx="5400040" cy="2110740"/>
@@ -883,6 +901,9 @@
     </w:p>
     <w:p>
       <w:r>
+        <w:rPr>
+          <w:noProof/>
+        </w:rPr>
         <w:drawing>
           <wp:inline distT="0" distB="0" distL="0" distR="0" wp14:anchorId="4F3B84BF" wp14:editId="641FCAEE">
             <wp:extent cx="5400040" cy="1859280"/>
@@ -920,6 +941,9 @@
         </w:drawing>
       </w:r>
       <w:r>
+        <w:rPr>
+          <w:noProof/>
+        </w:rPr>
         <w:drawing>
           <wp:inline distT="0" distB="0" distL="0" distR="0" wp14:anchorId="2FBE22E6" wp14:editId="119AC08F">
             <wp:extent cx="5400040" cy="1031240"/>
@@ -973,6 +997,9 @@
     </w:p>
     <w:p>
       <w:r>
+        <w:rPr>
+          <w:noProof/>
+        </w:rPr>
         <w:lastRenderedPageBreak/>
         <w:drawing>
           <wp:inline distT="0" distB="0" distL="0" distR="0" wp14:anchorId="5C5E30FD" wp14:editId="07F05ACC">
@@ -1039,6 +1066,9 @@
     </w:p>
     <w:p>
       <w:r>
+        <w:rPr>
+          <w:noProof/>
+        </w:rPr>
         <w:drawing>
           <wp:inline distT="0" distB="0" distL="0" distR="0" wp14:anchorId="437D8768" wp14:editId="5CAA1584">
             <wp:extent cx="5400040" cy="1337945"/>
@@ -1078,6 +1108,9 @@
     </w:p>
     <w:p>
       <w:r>
+        <w:rPr>
+          <w:noProof/>
+        </w:rPr>
         <w:drawing>
           <wp:inline distT="0" distB="0" distL="0" distR="0" wp14:anchorId="6C32F631" wp14:editId="08F53921">
             <wp:extent cx="5400040" cy="1748790"/>
@@ -1131,6 +1164,9 @@
     </w:p>
     <w:p>
       <w:r>
+        <w:rPr>
+          <w:noProof/>
+        </w:rPr>
         <w:drawing>
           <wp:inline distT="0" distB="0" distL="0" distR="0" wp14:anchorId="79C9FA71" wp14:editId="7D7C7627">
             <wp:extent cx="5400040" cy="1729740"/>
@@ -1170,6 +1206,9 @@
     </w:p>
     <w:p>
       <w:r>
+        <w:rPr>
+          <w:noProof/>
+        </w:rPr>
         <w:lastRenderedPageBreak/>
         <w:drawing>
           <wp:inline distT="0" distB="0" distL="0" distR="0" wp14:anchorId="360CBDB4" wp14:editId="68A4CC11">
@@ -1236,6 +1275,9 @@
     </w:p>
     <w:p>
       <w:r>
+        <w:rPr>
+          <w:noProof/>
+        </w:rPr>
         <w:drawing>
           <wp:inline distT="0" distB="0" distL="0" distR="0" wp14:anchorId="2F458AE3" wp14:editId="19EDE4F5">
             <wp:extent cx="5334744" cy="3038899"/>
@@ -1289,6 +1331,9 @@
     </w:p>
     <w:p>
       <w:r>
+        <w:rPr>
+          <w:noProof/>
+        </w:rPr>
         <w:lastRenderedPageBreak/>
         <w:drawing>
           <wp:inline distT="0" distB="0" distL="0" distR="0" wp14:anchorId="35A9D870" wp14:editId="4A91CD53">
@@ -1343,6 +1388,9 @@
     </w:p>
     <w:p>
       <w:r>
+        <w:rPr>
+          <w:noProof/>
+        </w:rPr>
         <w:drawing>
           <wp:inline distT="0" distB="0" distL="0" distR="0" wp14:anchorId="691474C3" wp14:editId="6AA36658">
             <wp:extent cx="5400040" cy="1050925"/>
@@ -1407,6 +1455,9 @@
     </w:p>
     <w:p>
       <w:r>
+        <w:rPr>
+          <w:noProof/>
+        </w:rPr>
         <w:drawing>
           <wp:inline distT="0" distB="0" distL="0" distR="0" wp14:anchorId="4F744819" wp14:editId="69EC6C6E">
             <wp:extent cx="5400040" cy="1854835"/>
@@ -1446,6 +1497,9 @@
     </w:p>
     <w:p>
       <w:r>
+        <w:rPr>
+          <w:noProof/>
+        </w:rPr>
         <w:lastRenderedPageBreak/>
         <w:drawing>
           <wp:inline distT="0" distB="0" distL="0" distR="0" wp14:anchorId="382D9CB9" wp14:editId="594523CB">
@@ -1500,6 +1554,9 @@
     </w:p>
     <w:p>
       <w:r>
+        <w:rPr>
+          <w:noProof/>
+        </w:rPr>
         <w:drawing>
           <wp:inline distT="0" distB="0" distL="0" distR="0" wp14:anchorId="4ADD5584" wp14:editId="6431CFB8">
             <wp:extent cx="5400040" cy="1168400"/>
@@ -1539,6 +1596,9 @@
     </w:p>
     <w:p>
       <w:r>
+        <w:rPr>
+          <w:noProof/>
+        </w:rPr>
         <w:lastRenderedPageBreak/>
         <w:drawing>
           <wp:inline distT="0" distB="0" distL="0" distR="0" wp14:anchorId="4AB79FFC" wp14:editId="5983554F">
@@ -1576,19 +1636,64 @@
           </wp:inline>
         </w:drawing>
       </w:r>
+    </w:p>
+    <w:p>
+      <w:r>
+        <w:rPr>
+          <w:highlight w:val="cyan"/>
+        </w:rPr>
+        <w:t>17</w:t>
+      </w:r>
+      <w:r>
+        <w:rPr>
+          <w:highlight w:val="cyan"/>
+        </w:rPr>
+        <w:t xml:space="preserve"> – Configurando um hook global</w:t>
+      </w:r>
+    </w:p>
+    <w:p>
+      <w:r>
+        <w:drawing>
+          <wp:inline distT="0" distB="0" distL="0" distR="0" wp14:anchorId="4EFA6427" wp14:editId="6933804F">
+            <wp:extent cx="5400040" cy="1979295"/>
+            <wp:effectExtent l="0" t="0" r="0" b="1905"/>
+            <wp:docPr id="6" name="Imagem 6"/>
+            <wp:cNvGraphicFramePr>
+              <a:graphicFrameLocks xmlns:a="http://schemas.openxmlformats.org/drawingml/2006/main" noChangeAspect="1"/>
+            </wp:cNvGraphicFramePr>
+            <a:graphic xmlns:a="http://schemas.openxmlformats.org/drawingml/2006/main">
+              <a:graphicData uri="http://schemas.openxmlformats.org/drawingml/2006/picture">
+                <pic:pic xmlns:pic="http://schemas.openxmlformats.org/drawingml/2006/picture">
+                  <pic:nvPicPr>
+                    <pic:cNvPr id="1" name=""/>
+                    <pic:cNvPicPr/>
+                  </pic:nvPicPr>
+                  <pic:blipFill>
+                    <a:blip r:embed="rId32"/>
+                    <a:stretch>
+                      <a:fillRect/>
+                    </a:stretch>
+                  </pic:blipFill>
+                  <pic:spPr>
+                    <a:xfrm>
+                      <a:off x="0" y="0"/>
+                      <a:ext cx="5400040" cy="1979295"/>
+                    </a:xfrm>
+                    <a:prstGeom prst="rect">
+                      <a:avLst/>
+                    </a:prstGeom>
+                  </pic:spPr>
+                </pic:pic>
+              </a:graphicData>
+            </a:graphic>
+          </wp:inline>
+        </w:drawing>
+      </w:r>
       <w:bookmarkStart w:id="0" w:name="_GoBack"/>
       <w:bookmarkEnd w:id="0"/>
     </w:p>
     <w:p>
       <w:r>
-        <w:t>17</w:t>
-      </w:r>
-      <w:r>
-        <w:t xml:space="preserve"> – Configurando um hook global</w:t>
-      </w:r>
-    </w:p>
-    <w:p>
-      <w:r>
         <w:t>18</w:t>
       </w:r>
     </w:p>
@@ -1619,6 +1724,7 @@
     </w:p>
     <w:p>
       <w:r>
+        <w:lastRenderedPageBreak/>
         <w:t>24</w:t>
       </w:r>
     </w:p>

</xml_diff>

<commit_message>
18 Criando primeiro teste
</commit_message>
<xml_diff>
--- a/2023/02_api_rest_node.docx
+++ b/2023/02_api_rest_node.docx
@@ -54,7 +54,15 @@
         <w:t>npx tsc –init</w:t>
       </w:r>
       <w:r>
-        <w:t xml:space="preserve"> para criar o arquivo tsconfig.json </w:t>
+        <w:t xml:space="preserve"> para criar o arquivo </w:t>
+      </w:r>
+      <w:proofErr w:type="gramStart"/>
+      <w:r>
+        <w:t>tsconfig.json</w:t>
+      </w:r>
+      <w:proofErr w:type="gramEnd"/>
+      <w:r>
+        <w:t xml:space="preserve"> </w:t>
       </w:r>
       <w:r>
         <w:t>e colocar o target para 2020</w:t>
@@ -1689,16 +1697,126 @@
           </wp:inline>
         </w:drawing>
       </w:r>
+    </w:p>
+    <w:p>
+      <w:r>
+        <w:rPr>
+          <w:highlight w:val="cyan"/>
+        </w:rPr>
+        <w:t>18</w:t>
+      </w:r>
+      <w:r>
+        <w:rPr>
+          <w:highlight w:val="cyan"/>
+        </w:rPr>
+        <w:t xml:space="preserve"> – </w:t>
+      </w:r>
+      <w:r>
+        <w:rPr>
+          <w:highlight w:val="cyan"/>
+        </w:rPr>
+        <w:t>Criando primeiro teste</w:t>
+      </w:r>
+    </w:p>
+    <w:p>
+      <w:r>
+        <w:t xml:space="preserve">Instalar o </w:t>
+      </w:r>
+      <w:r>
+        <w:rPr>
+          <w:u w:val="single"/>
+        </w:rPr>
+        <w:t>npm i vitest -D</w:t>
+      </w:r>
+    </w:p>
+    <w:p>
+      <w:r>
+        <w:lastRenderedPageBreak/>
+        <w:drawing>
+          <wp:inline distT="0" distB="0" distL="0" distR="0" wp14:anchorId="39C34B49" wp14:editId="3246CA83">
+            <wp:extent cx="5400040" cy="1501140"/>
+            <wp:effectExtent l="0" t="0" r="0" b="3810"/>
+            <wp:docPr id="30" name="Imagem 30"/>
+            <wp:cNvGraphicFramePr>
+              <a:graphicFrameLocks xmlns:a="http://schemas.openxmlformats.org/drawingml/2006/main" noChangeAspect="1"/>
+            </wp:cNvGraphicFramePr>
+            <a:graphic xmlns:a="http://schemas.openxmlformats.org/drawingml/2006/main">
+              <a:graphicData uri="http://schemas.openxmlformats.org/drawingml/2006/picture">
+                <pic:pic xmlns:pic="http://schemas.openxmlformats.org/drawingml/2006/picture">
+                  <pic:nvPicPr>
+                    <pic:cNvPr id="1" name=""/>
+                    <pic:cNvPicPr/>
+                  </pic:nvPicPr>
+                  <pic:blipFill>
+                    <a:blip r:embed="rId33"/>
+                    <a:stretch>
+                      <a:fillRect/>
+                    </a:stretch>
+                  </pic:blipFill>
+                  <pic:spPr>
+                    <a:xfrm>
+                      <a:off x="0" y="0"/>
+                      <a:ext cx="5400040" cy="1501140"/>
+                    </a:xfrm>
+                    <a:prstGeom prst="rect">
+                      <a:avLst/>
+                    </a:prstGeom>
+                  </pic:spPr>
+                </pic:pic>
+              </a:graphicData>
+            </a:graphic>
+          </wp:inline>
+        </w:drawing>
+      </w:r>
+    </w:p>
+    <w:p>
+      <w:pPr>
+        <w:rPr>
+          <w:u w:val="single"/>
+        </w:rPr>
+      </w:pPr>
       <w:bookmarkStart w:id="0" w:name="_GoBack"/>
+      <w:r>
+        <w:drawing>
+          <wp:inline distT="0" distB="0" distL="0" distR="0" wp14:anchorId="032C51AA" wp14:editId="522ABE00">
+            <wp:extent cx="5400040" cy="2237105"/>
+            <wp:effectExtent l="0" t="0" r="0" b="0"/>
+            <wp:docPr id="31" name="Imagem 31"/>
+            <wp:cNvGraphicFramePr>
+              <a:graphicFrameLocks xmlns:a="http://schemas.openxmlformats.org/drawingml/2006/main" noChangeAspect="1"/>
+            </wp:cNvGraphicFramePr>
+            <a:graphic xmlns:a="http://schemas.openxmlformats.org/drawingml/2006/main">
+              <a:graphicData uri="http://schemas.openxmlformats.org/drawingml/2006/picture">
+                <pic:pic xmlns:pic="http://schemas.openxmlformats.org/drawingml/2006/picture">
+                  <pic:nvPicPr>
+                    <pic:cNvPr id="1" name=""/>
+                    <pic:cNvPicPr/>
+                  </pic:nvPicPr>
+                  <pic:blipFill>
+                    <a:blip r:embed="rId34"/>
+                    <a:stretch>
+                      <a:fillRect/>
+                    </a:stretch>
+                  </pic:blipFill>
+                  <pic:spPr>
+                    <a:xfrm>
+                      <a:off x="0" y="0"/>
+                      <a:ext cx="5400040" cy="2237105"/>
+                    </a:xfrm>
+                    <a:prstGeom prst="rect">
+                      <a:avLst/>
+                    </a:prstGeom>
+                  </pic:spPr>
+                </pic:pic>
+              </a:graphicData>
+            </a:graphic>
+          </wp:inline>
+        </w:drawing>
+      </w:r>
       <w:bookmarkEnd w:id="0"/>
     </w:p>
     <w:p>
       <w:r>
-        <w:t>18</w:t>
-      </w:r>
-    </w:p>
-    <w:p>
-      <w:r>
         <w:t>19</w:t>
       </w:r>
     </w:p>
@@ -1724,7 +1842,6 @@
     </w:p>
     <w:p>
       <w:r>
-        <w:lastRenderedPageBreak/>
         <w:t>24</w:t>
       </w:r>
     </w:p>

</xml_diff>

<commit_message>
19 Testando criação de transação
</commit_message>
<xml_diff>
--- a/2023/02_api_rest_node.docx
+++ b/2023/02_api_rest_node.docx
@@ -54,15 +54,7 @@
         <w:t>npx tsc –init</w:t>
       </w:r>
       <w:r>
-        <w:t xml:space="preserve"> para criar o arquivo </w:t>
-      </w:r>
-      <w:proofErr w:type="gramStart"/>
-      <w:r>
-        <w:t>tsconfig.json</w:t>
-      </w:r>
-      <w:proofErr w:type="gramEnd"/>
-      <w:r>
-        <w:t xml:space="preserve"> </w:t>
+        <w:t xml:space="preserve"> para criar o arquivo tsconfig.json </w:t>
       </w:r>
       <w:r>
         <w:t>e colocar o target para 2020</w:t>
@@ -1775,7 +1767,6 @@
           <w:u w:val="single"/>
         </w:rPr>
       </w:pPr>
-      <w:bookmarkStart w:id="0" w:name="_GoBack"/>
       <w:r>
         <w:drawing>
           <wp:inline distT="0" distB="0" distL="0" distR="0" wp14:anchorId="032C51AA" wp14:editId="522ABE00">
@@ -1813,12 +1804,166 @@
           </wp:inline>
         </w:drawing>
       </w:r>
+    </w:p>
+    <w:p>
+      <w:r>
+        <w:rPr>
+          <w:highlight w:val="cyan"/>
+        </w:rPr>
+        <w:t>19</w:t>
+      </w:r>
+      <w:r>
+        <w:rPr>
+          <w:highlight w:val="cyan"/>
+        </w:rPr>
+        <w:t xml:space="preserve"> -</w:t>
+      </w:r>
+      <w:r>
+        <w:rPr>
+          <w:highlight w:val="cyan"/>
+        </w:rPr>
+        <w:t xml:space="preserve"> Testando criação de transação</w:t>
+      </w:r>
+    </w:p>
+    <w:p>
+      <w:r>
+        <w:t xml:space="preserve">Instalar o </w:t>
+      </w:r>
+      <w:r>
+        <w:rPr>
+          <w:u w:val="single"/>
+        </w:rPr>
+        <w:t>npm i supertest -D</w:t>
+      </w:r>
+      <w:r>
+        <w:t xml:space="preserve"> e depois </w:t>
+      </w:r>
+      <w:r>
+        <w:rPr>
+          <w:u w:val="single"/>
+        </w:rPr>
+        <w:t>npm i @types/supertest -D</w:t>
+      </w:r>
+    </w:p>
+    <w:p>
+      <w:r>
+        <w:drawing>
+          <wp:inline distT="0" distB="0" distL="0" distR="0" wp14:anchorId="68E6C96D" wp14:editId="71295DEA">
+            <wp:extent cx="5400040" cy="2553970"/>
+            <wp:effectExtent l="0" t="0" r="0" b="0"/>
+            <wp:docPr id="32" name="Imagem 32"/>
+            <wp:cNvGraphicFramePr>
+              <a:graphicFrameLocks xmlns:a="http://schemas.openxmlformats.org/drawingml/2006/main" noChangeAspect="1"/>
+            </wp:cNvGraphicFramePr>
+            <a:graphic xmlns:a="http://schemas.openxmlformats.org/drawingml/2006/main">
+              <a:graphicData uri="http://schemas.openxmlformats.org/drawingml/2006/picture">
+                <pic:pic xmlns:pic="http://schemas.openxmlformats.org/drawingml/2006/picture">
+                  <pic:nvPicPr>
+                    <pic:cNvPr id="1" name=""/>
+                    <pic:cNvPicPr/>
+                  </pic:nvPicPr>
+                  <pic:blipFill>
+                    <a:blip r:embed="rId35"/>
+                    <a:stretch>
+                      <a:fillRect/>
+                    </a:stretch>
+                  </pic:blipFill>
+                  <pic:spPr>
+                    <a:xfrm>
+                      <a:off x="0" y="0"/>
+                      <a:ext cx="5400040" cy="2553970"/>
+                    </a:xfrm>
+                    <a:prstGeom prst="rect">
+                      <a:avLst/>
+                    </a:prstGeom>
+                  </pic:spPr>
+                </pic:pic>
+              </a:graphicData>
+            </a:graphic>
+          </wp:inline>
+        </w:drawing>
+      </w:r>
+    </w:p>
+    <w:p>
+      <w:r>
+        <w:lastRenderedPageBreak/>
+        <w:drawing>
+          <wp:inline distT="0" distB="0" distL="0" distR="0" wp14:anchorId="41BABC25" wp14:editId="254FA5E1">
+            <wp:extent cx="5400040" cy="1845945"/>
+            <wp:effectExtent l="0" t="0" r="0" b="1905"/>
+            <wp:docPr id="33" name="Imagem 33"/>
+            <wp:cNvGraphicFramePr>
+              <a:graphicFrameLocks xmlns:a="http://schemas.openxmlformats.org/drawingml/2006/main" noChangeAspect="1"/>
+            </wp:cNvGraphicFramePr>
+            <a:graphic xmlns:a="http://schemas.openxmlformats.org/drawingml/2006/main">
+              <a:graphicData uri="http://schemas.openxmlformats.org/drawingml/2006/picture">
+                <pic:pic xmlns:pic="http://schemas.openxmlformats.org/drawingml/2006/picture">
+                  <pic:nvPicPr>
+                    <pic:cNvPr id="1" name=""/>
+                    <pic:cNvPicPr/>
+                  </pic:nvPicPr>
+                  <pic:blipFill>
+                    <a:blip r:embed="rId36"/>
+                    <a:stretch>
+                      <a:fillRect/>
+                    </a:stretch>
+                  </pic:blipFill>
+                  <pic:spPr>
+                    <a:xfrm>
+                      <a:off x="0" y="0"/>
+                      <a:ext cx="5400040" cy="1845945"/>
+                    </a:xfrm>
+                    <a:prstGeom prst="rect">
+                      <a:avLst/>
+                    </a:prstGeom>
+                  </pic:spPr>
+                </pic:pic>
+              </a:graphicData>
+            </a:graphic>
+          </wp:inline>
+        </w:drawing>
+      </w:r>
+    </w:p>
+    <w:p>
+      <w:r>
+        <w:drawing>
+          <wp:inline distT="0" distB="0" distL="0" distR="0" wp14:anchorId="51D9C49A" wp14:editId="5A3EEE1C">
+            <wp:extent cx="5400040" cy="2635885"/>
+            <wp:effectExtent l="0" t="0" r="0" b="0"/>
+            <wp:docPr id="34" name="Imagem 34"/>
+            <wp:cNvGraphicFramePr>
+              <a:graphicFrameLocks xmlns:a="http://schemas.openxmlformats.org/drawingml/2006/main" noChangeAspect="1"/>
+            </wp:cNvGraphicFramePr>
+            <a:graphic xmlns:a="http://schemas.openxmlformats.org/drawingml/2006/main">
+              <a:graphicData uri="http://schemas.openxmlformats.org/drawingml/2006/picture">
+                <pic:pic xmlns:pic="http://schemas.openxmlformats.org/drawingml/2006/picture">
+                  <pic:nvPicPr>
+                    <pic:cNvPr id="1" name=""/>
+                    <pic:cNvPicPr/>
+                  </pic:nvPicPr>
+                  <pic:blipFill>
+                    <a:blip r:embed="rId37"/>
+                    <a:stretch>
+                      <a:fillRect/>
+                    </a:stretch>
+                  </pic:blipFill>
+                  <pic:spPr>
+                    <a:xfrm>
+                      <a:off x="0" y="0"/>
+                      <a:ext cx="5400040" cy="2635885"/>
+                    </a:xfrm>
+                    <a:prstGeom prst="rect">
+                      <a:avLst/>
+                    </a:prstGeom>
+                  </pic:spPr>
+                </pic:pic>
+              </a:graphicData>
+            </a:graphic>
+          </wp:inline>
+        </w:drawing>
+      </w:r>
+      <w:bookmarkStart w:id="0" w:name="_GoBack"/>
       <w:bookmarkEnd w:id="0"/>
-    </w:p>
-    <w:p>
-      <w:r>
-        <w:t>19</w:t>
-      </w:r>
     </w:p>
     <w:p>
       <w:r>

</xml_diff>

<commit_message>
20 Categorizando os testes
</commit_message>
<xml_diff>
--- a/2023/02_api_rest_node.docx
+++ b/2023/02_api_rest_node.docx
@@ -1962,41 +1962,109 @@
           </wp:inline>
         </w:drawing>
       </w:r>
+    </w:p>
+    <w:p>
+      <w:r>
+        <w:rPr>
+          <w:highlight w:val="cyan"/>
+        </w:rPr>
+        <w:t>20</w:t>
+      </w:r>
+      <w:r>
+        <w:rPr>
+          <w:highlight w:val="cyan"/>
+        </w:rPr>
+        <w:t xml:space="preserve"> -</w:t>
+      </w:r>
+      <w:r>
+        <w:rPr>
+          <w:highlight w:val="cyan"/>
+        </w:rPr>
+        <w:t xml:space="preserve"> Categorizando os testes</w:t>
+      </w:r>
+    </w:p>
+    <w:p>
+      <w:r>
+        <w:lastRenderedPageBreak/>
+        <w:drawing>
+          <wp:inline distT="0" distB="0" distL="0" distR="0" wp14:anchorId="6A2E9EDC" wp14:editId="72D39243">
+            <wp:extent cx="5400040" cy="4747895"/>
+            <wp:effectExtent l="0" t="0" r="0" b="0"/>
+            <wp:docPr id="36" name="Imagem 36"/>
+            <wp:cNvGraphicFramePr>
+              <a:graphicFrameLocks xmlns:a="http://schemas.openxmlformats.org/drawingml/2006/main" noChangeAspect="1"/>
+            </wp:cNvGraphicFramePr>
+            <a:graphic xmlns:a="http://schemas.openxmlformats.org/drawingml/2006/main">
+              <a:graphicData uri="http://schemas.openxmlformats.org/drawingml/2006/picture">
+                <pic:pic xmlns:pic="http://schemas.openxmlformats.org/drawingml/2006/picture">
+                  <pic:nvPicPr>
+                    <pic:cNvPr id="1" name=""/>
+                    <pic:cNvPicPr/>
+                  </pic:nvPicPr>
+                  <pic:blipFill>
+                    <a:blip r:embed="rId38"/>
+                    <a:stretch>
+                      <a:fillRect/>
+                    </a:stretch>
+                  </pic:blipFill>
+                  <pic:spPr>
+                    <a:xfrm>
+                      <a:off x="0" y="0"/>
+                      <a:ext cx="5400040" cy="4747895"/>
+                    </a:xfrm>
+                    <a:prstGeom prst="rect">
+                      <a:avLst/>
+                    </a:prstGeom>
+                  </pic:spPr>
+                </pic:pic>
+              </a:graphicData>
+            </a:graphic>
+          </wp:inline>
+        </w:drawing>
+      </w:r>
       <w:bookmarkStart w:id="0" w:name="_GoBack"/>
       <w:bookmarkEnd w:id="0"/>
     </w:p>
     <w:p>
       <w:r>
-        <w:t>20</w:t>
-      </w:r>
-    </w:p>
-    <w:p>
-      <w:r>
         <w:t>21</w:t>
       </w:r>
+      <w:r>
+        <w:t xml:space="preserve"> -</w:t>
+      </w:r>
     </w:p>
     <w:p>
       <w:r>
         <w:t>22</w:t>
       </w:r>
+      <w:r>
+        <w:t xml:space="preserve"> -</w:t>
+      </w:r>
     </w:p>
     <w:p>
       <w:r>
         <w:t>23</w:t>
       </w:r>
+      <w:r>
+        <w:t xml:space="preserve"> - </w:t>
+      </w:r>
     </w:p>
     <w:p>
       <w:r>
         <w:t>24</w:t>
       </w:r>
+      <w:r>
+        <w:t xml:space="preserve"> -</w:t>
+      </w:r>
     </w:p>
     <w:p>
       <w:r>
         <w:t>25</w:t>
       </w:r>
-    </w:p>
-    <w:p/>
-    <w:p/>
+      <w:r>
+        <w:t xml:space="preserve"> -</w:t>
+      </w:r>
+    </w:p>
     <w:sectPr>
       <w:pgSz w:w="11906" w:h="16838"/>
       <w:pgMar w:top="1417" w:right="1701" w:bottom="1417" w:left="1701" w:header="708" w:footer="708" w:gutter="0"/>

</xml_diff>

<commit_message>
21 Testando listagem de transações
</commit_message>
<xml_diff>
--- a/2023/02_api_rest_node.docx
+++ b/2023/02_api_rest_node.docx
@@ -2022,16 +2022,59 @@
           </wp:inline>
         </w:drawing>
       </w:r>
+    </w:p>
+    <w:p>
+      <w:r>
+        <w:t>21</w:t>
+      </w:r>
+      <w:r>
+        <w:t xml:space="preserve"> </w:t>
+      </w:r>
+      <w:r>
+        <w:t>– Testando listagem de transações</w:t>
+      </w:r>
+    </w:p>
+    <w:p>
+      <w:r>
+        <w:lastRenderedPageBreak/>
+        <w:drawing>
+          <wp:inline distT="0" distB="0" distL="0" distR="0" wp14:anchorId="13807BA2" wp14:editId="046AD137">
+            <wp:extent cx="5400040" cy="4570730"/>
+            <wp:effectExtent l="0" t="0" r="0" b="1270"/>
+            <wp:docPr id="37" name="Imagem 37"/>
+            <wp:cNvGraphicFramePr>
+              <a:graphicFrameLocks xmlns:a="http://schemas.openxmlformats.org/drawingml/2006/main" noChangeAspect="1"/>
+            </wp:cNvGraphicFramePr>
+            <a:graphic xmlns:a="http://schemas.openxmlformats.org/drawingml/2006/main">
+              <a:graphicData uri="http://schemas.openxmlformats.org/drawingml/2006/picture">
+                <pic:pic xmlns:pic="http://schemas.openxmlformats.org/drawingml/2006/picture">
+                  <pic:nvPicPr>
+                    <pic:cNvPr id="1" name=""/>
+                    <pic:cNvPicPr/>
+                  </pic:nvPicPr>
+                  <pic:blipFill>
+                    <a:blip r:embed="rId39"/>
+                    <a:stretch>
+                      <a:fillRect/>
+                    </a:stretch>
+                  </pic:blipFill>
+                  <pic:spPr>
+                    <a:xfrm>
+                      <a:off x="0" y="0"/>
+                      <a:ext cx="5400040" cy="4570730"/>
+                    </a:xfrm>
+                    <a:prstGeom prst="rect">
+                      <a:avLst/>
+                    </a:prstGeom>
+                  </pic:spPr>
+                </pic:pic>
+              </a:graphicData>
+            </a:graphic>
+          </wp:inline>
+        </w:drawing>
+      </w:r>
       <w:bookmarkStart w:id="0" w:name="_GoBack"/>
       <w:bookmarkEnd w:id="0"/>
-    </w:p>
-    <w:p>
-      <w:r>
-        <w:t>21</w:t>
-      </w:r>
-      <w:r>
-        <w:t xml:space="preserve"> -</w:t>
-      </w:r>
     </w:p>
     <w:p>
       <w:r>

</xml_diff>

<commit_message>
22 Configurando banco de testes
</commit_message>
<xml_diff>
--- a/2023/02_api_rest_node.docx
+++ b/2023/02_api_rest_node.docx
@@ -2073,23 +2073,117 @@
           </wp:inline>
         </w:drawing>
       </w:r>
+    </w:p>
+    <w:p>
+      <w:r>
+        <w:rPr>
+          <w:highlight w:val="cyan"/>
+        </w:rPr>
+        <w:t>22</w:t>
+      </w:r>
+      <w:r>
+        <w:rPr>
+          <w:highlight w:val="cyan"/>
+        </w:rPr>
+        <w:t xml:space="preserve"> </w:t>
+      </w:r>
+      <w:r>
+        <w:rPr>
+          <w:highlight w:val="cyan"/>
+        </w:rPr>
+        <w:t>– Configurando banco de testes</w:t>
+      </w:r>
+    </w:p>
+    <w:p>
+      <w:r>
+        <w:drawing>
+          <wp:inline distT="0" distB="0" distL="0" distR="0" wp14:anchorId="093CD259" wp14:editId="7D5E4AE3">
+            <wp:extent cx="5372850" cy="2629267"/>
+            <wp:effectExtent l="0" t="0" r="0" b="0"/>
+            <wp:docPr id="38" name="Imagem 38"/>
+            <wp:cNvGraphicFramePr>
+              <a:graphicFrameLocks xmlns:a="http://schemas.openxmlformats.org/drawingml/2006/main" noChangeAspect="1"/>
+            </wp:cNvGraphicFramePr>
+            <a:graphic xmlns:a="http://schemas.openxmlformats.org/drawingml/2006/main">
+              <a:graphicData uri="http://schemas.openxmlformats.org/drawingml/2006/picture">
+                <pic:pic xmlns:pic="http://schemas.openxmlformats.org/drawingml/2006/picture">
+                  <pic:nvPicPr>
+                    <pic:cNvPr id="1" name=""/>
+                    <pic:cNvPicPr/>
+                  </pic:nvPicPr>
+                  <pic:blipFill>
+                    <a:blip r:embed="rId40"/>
+                    <a:stretch>
+                      <a:fillRect/>
+                    </a:stretch>
+                  </pic:blipFill>
+                  <pic:spPr>
+                    <a:xfrm>
+                      <a:off x="0" y="0"/>
+                      <a:ext cx="5372850" cy="2629267"/>
+                    </a:xfrm>
+                    <a:prstGeom prst="rect">
+                      <a:avLst/>
+                    </a:prstGeom>
+                  </pic:spPr>
+                </pic:pic>
+              </a:graphicData>
+            </a:graphic>
+          </wp:inline>
+        </w:drawing>
+      </w:r>
+    </w:p>
+    <w:p>
+      <w:r>
+        <w:lastRenderedPageBreak/>
+        <w:drawing>
+          <wp:inline distT="0" distB="0" distL="0" distR="0" wp14:anchorId="440A7824" wp14:editId="217A53FB">
+            <wp:extent cx="5400040" cy="4436745"/>
+            <wp:effectExtent l="0" t="0" r="0" b="1905"/>
+            <wp:docPr id="39" name="Imagem 39"/>
+            <wp:cNvGraphicFramePr>
+              <a:graphicFrameLocks xmlns:a="http://schemas.openxmlformats.org/drawingml/2006/main" noChangeAspect="1"/>
+            </wp:cNvGraphicFramePr>
+            <a:graphic xmlns:a="http://schemas.openxmlformats.org/drawingml/2006/main">
+              <a:graphicData uri="http://schemas.openxmlformats.org/drawingml/2006/picture">
+                <pic:pic xmlns:pic="http://schemas.openxmlformats.org/drawingml/2006/picture">
+                  <pic:nvPicPr>
+                    <pic:cNvPr id="1" name=""/>
+                    <pic:cNvPicPr/>
+                  </pic:nvPicPr>
+                  <pic:blipFill>
+                    <a:blip r:embed="rId41"/>
+                    <a:stretch>
+                      <a:fillRect/>
+                    </a:stretch>
+                  </pic:blipFill>
+                  <pic:spPr>
+                    <a:xfrm>
+                      <a:off x="0" y="0"/>
+                      <a:ext cx="5400040" cy="4436745"/>
+                    </a:xfrm>
+                    <a:prstGeom prst="rect">
+                      <a:avLst/>
+                    </a:prstGeom>
+                  </pic:spPr>
+                </pic:pic>
+              </a:graphicData>
+            </a:graphic>
+          </wp:inline>
+        </w:drawing>
+      </w:r>
       <w:bookmarkStart w:id="0" w:name="_GoBack"/>
       <w:bookmarkEnd w:id="0"/>
     </w:p>
     <w:p>
       <w:r>
-        <w:t>22</w:t>
-      </w:r>
-      <w:r>
-        <w:t xml:space="preserve"> -</w:t>
-      </w:r>
-    </w:p>
-    <w:p>
-      <w:r>
         <w:t>23</w:t>
       </w:r>
       <w:r>
         <w:t xml:space="preserve"> - </w:t>
+      </w:r>
+      <w:r>
+        <w:t>Finalizando testes da aplicação</w:t>
       </w:r>
     </w:p>
     <w:p>

</xml_diff>

<commit_message>
23 Finalizando testes da aplicação
</commit_message>
<xml_diff>
--- a/2023/02_api_rest_node.docx
+++ b/2023/02_api_rest_node.docx
@@ -2172,19 +2172,108 @@
           </wp:inline>
         </w:drawing>
       </w:r>
+    </w:p>
+    <w:p>
+      <w:r>
+        <w:rPr>
+          <w:highlight w:val="cyan"/>
+        </w:rPr>
+        <w:t>23</w:t>
+      </w:r>
+      <w:r>
+        <w:rPr>
+          <w:highlight w:val="cyan"/>
+        </w:rPr>
+        <w:t xml:space="preserve"> - </w:t>
+      </w:r>
+      <w:r>
+        <w:rPr>
+          <w:highlight w:val="cyan"/>
+        </w:rPr>
+        <w:t>Finalizando testes da aplicação</w:t>
+      </w:r>
+    </w:p>
+    <w:p>
+      <w:r>
+        <w:lastRenderedPageBreak/>
+        <w:drawing>
+          <wp:inline distT="0" distB="0" distL="0" distR="0" wp14:anchorId="6CDA4430" wp14:editId="6B2263A5">
+            <wp:extent cx="5400040" cy="5310505"/>
+            <wp:effectExtent l="0" t="0" r="0" b="4445"/>
+            <wp:docPr id="40" name="Imagem 40"/>
+            <wp:cNvGraphicFramePr>
+              <a:graphicFrameLocks xmlns:a="http://schemas.openxmlformats.org/drawingml/2006/main" noChangeAspect="1"/>
+            </wp:cNvGraphicFramePr>
+            <a:graphic xmlns:a="http://schemas.openxmlformats.org/drawingml/2006/main">
+              <a:graphicData uri="http://schemas.openxmlformats.org/drawingml/2006/picture">
+                <pic:pic xmlns:pic="http://schemas.openxmlformats.org/drawingml/2006/picture">
+                  <pic:nvPicPr>
+                    <pic:cNvPr id="1" name=""/>
+                    <pic:cNvPicPr/>
+                  </pic:nvPicPr>
+                  <pic:blipFill>
+                    <a:blip r:embed="rId42"/>
+                    <a:stretch>
+                      <a:fillRect/>
+                    </a:stretch>
+                  </pic:blipFill>
+                  <pic:spPr>
+                    <a:xfrm>
+                      <a:off x="0" y="0"/>
+                      <a:ext cx="5400040" cy="5310505"/>
+                    </a:xfrm>
+                    <a:prstGeom prst="rect">
+                      <a:avLst/>
+                    </a:prstGeom>
+                  </pic:spPr>
+                </pic:pic>
+              </a:graphicData>
+            </a:graphic>
+          </wp:inline>
+        </w:drawing>
+      </w:r>
+    </w:p>
+    <w:p>
+      <w:r>
+        <w:lastRenderedPageBreak/>
+        <w:drawing>
+          <wp:inline distT="0" distB="0" distL="0" distR="0" wp14:anchorId="4ED31951" wp14:editId="408676F2">
+            <wp:extent cx="5400040" cy="4953000"/>
+            <wp:effectExtent l="0" t="0" r="0" b="0"/>
+            <wp:docPr id="41" name="Imagem 41"/>
+            <wp:cNvGraphicFramePr>
+              <a:graphicFrameLocks xmlns:a="http://schemas.openxmlformats.org/drawingml/2006/main" noChangeAspect="1"/>
+            </wp:cNvGraphicFramePr>
+            <a:graphic xmlns:a="http://schemas.openxmlformats.org/drawingml/2006/main">
+              <a:graphicData uri="http://schemas.openxmlformats.org/drawingml/2006/picture">
+                <pic:pic xmlns:pic="http://schemas.openxmlformats.org/drawingml/2006/picture">
+                  <pic:nvPicPr>
+                    <pic:cNvPr id="1" name=""/>
+                    <pic:cNvPicPr/>
+                  </pic:nvPicPr>
+                  <pic:blipFill>
+                    <a:blip r:embed="rId43"/>
+                    <a:stretch>
+                      <a:fillRect/>
+                    </a:stretch>
+                  </pic:blipFill>
+                  <pic:spPr>
+                    <a:xfrm>
+                      <a:off x="0" y="0"/>
+                      <a:ext cx="5400040" cy="4953000"/>
+                    </a:xfrm>
+                    <a:prstGeom prst="rect">
+                      <a:avLst/>
+                    </a:prstGeom>
+                  </pic:spPr>
+                </pic:pic>
+              </a:graphicData>
+            </a:graphic>
+          </wp:inline>
+        </w:drawing>
+      </w:r>
       <w:bookmarkStart w:id="0" w:name="_GoBack"/>
       <w:bookmarkEnd w:id="0"/>
-    </w:p>
-    <w:p>
-      <w:r>
-        <w:t>23</w:t>
-      </w:r>
-      <w:r>
-        <w:t xml:space="preserve"> - </w:t>
-      </w:r>
-      <w:r>
-        <w:t>Finalizando testes da aplicação</w:t>
-      </w:r>
     </w:p>
     <w:p>
       <w:r>

</xml_diff>

<commit_message>
24 Preparando para deploy
</commit_message>
<xml_diff>
--- a/2023/02_api_rest_node.docx
+++ b/2023/02_api_rest_node.docx
@@ -1653,6 +1653,9 @@
     </w:p>
     <w:p>
       <w:r>
+        <w:rPr>
+          <w:noProof/>
+        </w:rPr>
         <w:drawing>
           <wp:inline distT="0" distB="0" distL="0" distR="0" wp14:anchorId="4EFA6427" wp14:editId="6933804F">
             <wp:extent cx="5400040" cy="1979295"/>
@@ -1723,6 +1726,9 @@
     </w:p>
     <w:p>
       <w:r>
+        <w:rPr>
+          <w:noProof/>
+        </w:rPr>
         <w:lastRenderedPageBreak/>
         <w:drawing>
           <wp:inline distT="0" distB="0" distL="0" distR="0" wp14:anchorId="39C34B49" wp14:editId="3246CA83">
@@ -1768,6 +1774,9 @@
         </w:rPr>
       </w:pPr>
       <w:r>
+        <w:rPr>
+          <w:noProof/>
+        </w:rPr>
         <w:drawing>
           <wp:inline distT="0" distB="0" distL="0" distR="0" wp14:anchorId="032C51AA" wp14:editId="522ABE00">
             <wp:extent cx="5400040" cy="2237105"/>
@@ -1847,6 +1856,9 @@
     </w:p>
     <w:p>
       <w:r>
+        <w:rPr>
+          <w:noProof/>
+        </w:rPr>
         <w:drawing>
           <wp:inline distT="0" distB="0" distL="0" distR="0" wp14:anchorId="68E6C96D" wp14:editId="71295DEA">
             <wp:extent cx="5400040" cy="2553970"/>
@@ -1886,6 +1898,9 @@
     </w:p>
     <w:p>
       <w:r>
+        <w:rPr>
+          <w:noProof/>
+        </w:rPr>
         <w:lastRenderedPageBreak/>
         <w:drawing>
           <wp:inline distT="0" distB="0" distL="0" distR="0" wp14:anchorId="41BABC25" wp14:editId="254FA5E1">
@@ -1926,6 +1941,9 @@
     </w:p>
     <w:p>
       <w:r>
+        <w:rPr>
+          <w:noProof/>
+        </w:rPr>
         <w:drawing>
           <wp:inline distT="0" distB="0" distL="0" distR="0" wp14:anchorId="51D9C49A" wp14:editId="5A3EEE1C">
             <wp:extent cx="5400040" cy="2635885"/>
@@ -1985,6 +2003,9 @@
     </w:p>
     <w:p>
       <w:r>
+        <w:rPr>
+          <w:noProof/>
+        </w:rPr>
         <w:lastRenderedPageBreak/>
         <w:drawing>
           <wp:inline distT="0" distB="0" distL="0" distR="0" wp14:anchorId="6A2E9EDC" wp14:editId="72D39243">
@@ -2036,6 +2057,9 @@
     </w:p>
     <w:p>
       <w:r>
+        <w:rPr>
+          <w:noProof/>
+        </w:rPr>
         <w:lastRenderedPageBreak/>
         <w:drawing>
           <wp:inline distT="0" distB="0" distL="0" distR="0" wp14:anchorId="13807BA2" wp14:editId="046AD137">
@@ -2096,6 +2120,9 @@
     </w:p>
     <w:p>
       <w:r>
+        <w:rPr>
+          <w:noProof/>
+        </w:rPr>
         <w:drawing>
           <wp:inline distT="0" distB="0" distL="0" distR="0" wp14:anchorId="093CD259" wp14:editId="7D5E4AE3">
             <wp:extent cx="5372850" cy="2629267"/>
@@ -2135,6 +2162,9 @@
     </w:p>
     <w:p>
       <w:r>
+        <w:rPr>
+          <w:noProof/>
+        </w:rPr>
         <w:lastRenderedPageBreak/>
         <w:drawing>
           <wp:inline distT="0" distB="0" distL="0" distR="0" wp14:anchorId="440A7824" wp14:editId="217A53FB">
@@ -2195,6 +2225,9 @@
     </w:p>
     <w:p>
       <w:r>
+        <w:rPr>
+          <w:noProof/>
+        </w:rPr>
         <w:lastRenderedPageBreak/>
         <w:drawing>
           <wp:inline distT="0" distB="0" distL="0" distR="0" wp14:anchorId="6CDA4430" wp14:editId="6B2263A5">
@@ -2235,6 +2268,9 @@
     </w:p>
     <w:p>
       <w:r>
+        <w:rPr>
+          <w:noProof/>
+        </w:rPr>
         <w:lastRenderedPageBreak/>
         <w:drawing>
           <wp:inline distT="0" distB="0" distL="0" distR="0" wp14:anchorId="4ED31951" wp14:editId="408676F2">
@@ -2272,23 +2308,126 @@
           </wp:inline>
         </w:drawing>
       </w:r>
+    </w:p>
+    <w:p>
+      <w:r>
+        <w:rPr>
+          <w:highlight w:val="cyan"/>
+        </w:rPr>
+        <w:t>24</w:t>
+      </w:r>
+      <w:r>
+        <w:rPr>
+          <w:highlight w:val="cyan"/>
+        </w:rPr>
+        <w:t xml:space="preserve"> </w:t>
+      </w:r>
+      <w:r>
+        <w:rPr>
+          <w:highlight w:val="cyan"/>
+        </w:rPr>
+        <w:t>– Preparando para deploy</w:t>
+      </w:r>
+    </w:p>
+    <w:p>
+      <w:r>
+        <w:t>Antes de subir o p</w:t>
+      </w:r>
+      <w:r>
+        <w:t>rojeto</w:t>
+      </w:r>
+      <w:r>
+        <w:t xml:space="preserve"> no ar,</w:t>
+      </w:r>
+      <w:r>
+        <w:t xml:space="preserve"> convert</w:t>
+      </w:r>
+      <w:r>
+        <w:t>a</w:t>
+      </w:r>
+      <w:r>
+        <w:t xml:space="preserve"> ele para js</w:t>
+      </w:r>
+      <w:r>
+        <w:t>,</w:t>
+      </w:r>
       <w:bookmarkStart w:id="0" w:name="_GoBack"/>
       <w:bookmarkEnd w:id="0"/>
-    </w:p>
-    <w:p>
-      <w:r>
-        <w:t>24</w:t>
-      </w:r>
-      <w:r>
-        <w:t xml:space="preserve"> -</w:t>
-      </w:r>
-    </w:p>
-    <w:p>
-      <w:r>
+      <w:r>
+        <w:t xml:space="preserve"> baixe a lib </w:t>
+      </w:r>
+      <w:r>
+        <w:rPr>
+          <w:u w:val="single"/>
+        </w:rPr>
+        <w:t>npm i tsup -D</w:t>
+      </w:r>
+    </w:p>
+    <w:p>
+      <w:r>
+        <w:drawing>
+          <wp:inline distT="0" distB="0" distL="0" distR="0" wp14:anchorId="7BC0F074" wp14:editId="38ECE97F">
+            <wp:extent cx="5400040" cy="1957070"/>
+            <wp:effectExtent l="0" t="0" r="0" b="5080"/>
+            <wp:docPr id="35" name="Imagem 35"/>
+            <wp:cNvGraphicFramePr>
+              <a:graphicFrameLocks xmlns:a="http://schemas.openxmlformats.org/drawingml/2006/main" noChangeAspect="1"/>
+            </wp:cNvGraphicFramePr>
+            <a:graphic xmlns:a="http://schemas.openxmlformats.org/drawingml/2006/main">
+              <a:graphicData uri="http://schemas.openxmlformats.org/drawingml/2006/picture">
+                <pic:pic xmlns:pic="http://schemas.openxmlformats.org/drawingml/2006/picture">
+                  <pic:nvPicPr>
+                    <pic:cNvPr id="1" name=""/>
+                    <pic:cNvPicPr/>
+                  </pic:nvPicPr>
+                  <pic:blipFill>
+                    <a:blip r:embed="rId44"/>
+                    <a:stretch>
+                      <a:fillRect/>
+                    </a:stretch>
+                  </pic:blipFill>
+                  <pic:spPr>
+                    <a:xfrm>
+                      <a:off x="0" y="0"/>
+                      <a:ext cx="5400040" cy="1957070"/>
+                    </a:xfrm>
+                    <a:prstGeom prst="rect">
+                      <a:avLst/>
+                    </a:prstGeom>
+                  </pic:spPr>
+                </pic:pic>
+              </a:graphicData>
+            </a:graphic>
+          </wp:inline>
+        </w:drawing>
+      </w:r>
+    </w:p>
+    <w:p>
+      <w:pPr>
+        <w:rPr>
+          <w:lang w:val="en-US"/>
+        </w:rPr>
+      </w:pPr>
+      <w:r>
+        <w:rPr>
+          <w:highlight w:val="cyan"/>
+          <w:lang w:val="en-US"/>
+        </w:rPr>
         <w:t>25</w:t>
       </w:r>
       <w:r>
-        <w:t xml:space="preserve"> -</w:t>
+        <w:rPr>
+          <w:highlight w:val="cyan"/>
+          <w:lang w:val="en-US"/>
+        </w:rPr>
+        <w:t xml:space="preserve"> </w:t>
+      </w:r>
+      <w:r>
+        <w:rPr>
+          <w:highlight w:val="cyan"/>
+          <w:lang w:val="en-US"/>
+        </w:rPr>
+        <w:t>– Deploy do app no render</w:t>
       </w:r>
     </w:p>
     <w:sectPr>

</xml_diff>